<commit_message>
Added to this a bit.
</commit_message>
<xml_diff>
--- a/TheBiscuitTinAndTheBiscuit020.docx
+++ b/TheBiscuitTinAndTheBiscuit020.docx
@@ -9,6 +9,7 @@
           <w:bCs/>
           <w:i/>
           <w:iCs/>
+          <w:lang w:val="en-ZA"/>
         </w:rPr>
       </w:pPr>
       <w:r>
@@ -17,6 +18,7 @@
           <w:bCs/>
           <w:i/>
           <w:iCs/>
+          <w:lang w:val="en-ZA"/>
         </w:rPr>
         <w:t xml:space="preserve">The buddha – the buddha, said that we become the thing that we </w:t>
       </w:r>
@@ -27,6 +29,7 @@
           <w:bCs/>
           <w:i/>
           <w:iCs/>
+          <w:lang w:val="en-ZA"/>
         </w:rPr>
         <w:t>most</w:t>
       </w:r>
@@ -37,55 +40,19 @@
           <w:bCs/>
           <w:i/>
           <w:iCs/>
-        </w:rPr>
-        <w:t xml:space="preserve"> resist. I my case, I think that means that I must have been pushing very hard against a fat Yorkshireman.</w:t>
-      </w:r>
-    </w:p>
-    <w:p>
-      <w:r>
-        <w:t>It doesn’t take much of journey of self-knowledge for me to realise that that’s what I am.</w:t>
-      </w:r>
-    </w:p>
-    <w:p>
-      <w:r>
-        <w:t xml:space="preserve">But what I’m going to do now is tell you a bit more about me, a bit more about why I’m going to tell you what I’m going to tell you, a bit more about why now </w:t>
-      </w:r>
-      <w:proofErr w:type="gramStart"/>
-      <w:r>
-        <w:t>is a good time</w:t>
-      </w:r>
-      <w:proofErr w:type="gramEnd"/>
-      <w:r>
-        <w:t xml:space="preserve"> to be telling you and then I’m going to tell you a bit about more about you.</w:t>
-      </w:r>
-    </w:p>
-    <w:p>
-      <w:r>
-        <w:t xml:space="preserve">Why me? </w:t>
-      </w:r>
-      <w:r>
-        <w:t xml:space="preserve">Since I was a teenager, I have fantasised about being a writer. And I’ve written things. But, you know, life got in the way. I studied English Literature at university because I liked poetry, but, for me, having to write about essays about poetry is like having to submit a form to the government for permission to have sex.   </w:t>
-      </w:r>
-    </w:p>
-    <w:p>
-      <w:r>
-        <w:t>And then just recently I actually wrote a book. And then even more recently I found a publisher for my book</w:t>
-      </w:r>
-      <w:r>
-        <w:t>!</w:t>
-      </w:r>
-    </w:p>
-    <w:p>
-      <w:pPr>
+          <w:lang w:val="en-ZA"/>
+        </w:rPr>
+        <w:t xml:space="preserve"> resist. I</w:t>
+      </w:r>
+      <w:r>
         <w:rPr>
           <w:b/>
           <w:bCs/>
           <w:i/>
           <w:iCs/>
-        </w:rPr>
-      </w:pPr>
-      <w:r>
-        <w:t xml:space="preserve">Why now? </w:t>
+          <w:lang w:val="en-ZA"/>
+        </w:rPr>
+        <w:t>n</w:t>
       </w:r>
       <w:r>
         <w:rPr>
@@ -93,76 +60,127 @@
           <w:bCs/>
           <w:i/>
           <w:iCs/>
-        </w:rPr>
-        <w:t>They say there’s no time like the present, and they say there’s no present like time – but it’s a fucker to wrap.</w:t>
-      </w:r>
-    </w:p>
-    <w:p>
-      <w:pPr>
-        <w:pStyle w:val="Heading2"/>
-      </w:pPr>
-      <w:r>
-        <w:t>The biscuit tin and the biscuit</w:t>
-      </w:r>
-    </w:p>
-    <w:p>
-      <w:r>
-        <w:t>Why this? Because while I was writing my book on project management</w:t>
-      </w:r>
-      <w:r>
-        <w:t>,</w:t>
-      </w:r>
-      <w:r>
-        <w:t xml:space="preserve"> I realised something so blindingly obvious that most people don’t notice it.  Ideas and things are made of different stuff. </w:t>
-      </w:r>
-      <w:r>
-        <w:t>Descriptions of biscuits on the tin and the actual biscuit – they’re made of different stuff.</w:t>
-      </w:r>
-    </w:p>
-    <w:p>
-      <w:r>
-        <w:t>Why is the great British Bake Off such a successful show? Because there’s something really dramatic about failed bakin</w:t>
-      </w:r>
-      <w:r>
-        <w:t>g – it’s drama, and it’s just making biscuits in a tent in Berkshire. But, of course, the biscuits get judged. These biscuits have consequences.</w:t>
-      </w:r>
-    </w:p>
-    <w:p>
-      <w:r>
-        <w:t>Dealing with these emotions, dealing with this judgement, is work.</w:t>
-      </w:r>
-    </w:p>
-    <w:p>
-      <w:pPr>
-        <w:rPr>
-          <w:rStyle w:val="Heading2Char"/>
-        </w:rPr>
-      </w:pPr>
-      <w:r>
-        <w:rPr>
-          <w:rStyle w:val="Heading2Char"/>
-        </w:rPr>
-        <w:t>Emotional labou</w:t>
-      </w:r>
-      <w:r>
-        <w:rPr>
-          <w:rStyle w:val="Heading2Char"/>
-        </w:rPr>
-        <w:t>r</w:t>
-      </w:r>
-    </w:p>
-    <w:p>
-      <w:r>
-        <w:t>This is the work that you need to do to deal with emotions that you don’t want, or don’t expect to have.</w:t>
-      </w:r>
-      <w:r>
-        <w:t xml:space="preserve">  A writer called </w:t>
-      </w:r>
-      <w:r>
-        <w:t>Arlie Russell Hochschild</w:t>
-      </w:r>
-      <w:r>
-        <w:t xml:space="preserve"> wrote a book called “The Managed Heart.” And she calls this emotional labour.</w:t>
+          <w:lang w:val="en-ZA"/>
+        </w:rPr>
+        <w:t xml:space="preserve"> my case, I think that means that I must have been pushing very hard against a fat Yorkshireman.</w:t>
+      </w:r>
+    </w:p>
+    <w:p>
+      <w:pPr>
+        <w:rPr>
+          <w:lang w:val="en-ZA"/>
+        </w:rPr>
+      </w:pPr>
+      <w:r>
+        <w:rPr>
+          <w:lang w:val="en-ZA"/>
+        </w:rPr>
+        <w:t xml:space="preserve">It doesn’t take much of </w:t>
+      </w:r>
+      <w:r>
+        <w:rPr>
+          <w:lang w:val="en-ZA"/>
+        </w:rPr>
+        <w:t xml:space="preserve">a </w:t>
+      </w:r>
+      <w:r>
+        <w:rPr>
+          <w:lang w:val="en-ZA"/>
+        </w:rPr>
+        <w:t>journey of self-knowledge for me to realise that that’s what I am.</w:t>
+      </w:r>
+    </w:p>
+    <w:p>
+      <w:pPr>
+        <w:rPr>
+          <w:lang w:val="en-ZA"/>
+        </w:rPr>
+      </w:pPr>
+      <w:r>
+        <w:rPr>
+          <w:lang w:val="en-ZA"/>
+        </w:rPr>
+        <w:t xml:space="preserve">But what I’m going to do now is tell you a bit more about me, a bit more about why I’m going to tell you what I’m going to tell you, a bit more about why now </w:t>
+      </w:r>
+      <w:proofErr w:type="gramStart"/>
+      <w:r>
+        <w:rPr>
+          <w:lang w:val="en-ZA"/>
+        </w:rPr>
+        <w:t>is a good time</w:t>
+      </w:r>
+      <w:proofErr w:type="gramEnd"/>
+      <w:r>
+        <w:rPr>
+          <w:lang w:val="en-ZA"/>
+        </w:rPr>
+        <w:t xml:space="preserve"> to be telling you and then I’m going to tell you a bit about more about you.</w:t>
+      </w:r>
+    </w:p>
+    <w:p>
+      <w:pPr>
+        <w:pStyle w:val="Heading3"/>
+        <w:rPr>
+          <w:lang w:val="en-ZA"/>
+        </w:rPr>
+      </w:pPr>
+      <w:r>
+        <w:rPr>
+          <w:lang w:val="en-ZA"/>
+        </w:rPr>
+        <w:t xml:space="preserve">Why me? </w:t>
+      </w:r>
+    </w:p>
+    <w:p>
+      <w:pPr>
+        <w:rPr>
+          <w:lang w:val="en-ZA"/>
+        </w:rPr>
+      </w:pPr>
+      <w:r>
+        <w:rPr>
+          <w:lang w:val="en-ZA"/>
+        </w:rPr>
+        <w:t xml:space="preserve">Since I was a teenager, I have fantasised about being a writer. And I’ve written things. But, you know, life got in the way. I studied English Literature at university because I liked poetry, but, for me, having to write essays about poetry is like having to submit a form to the government for permission to have sex.   </w:t>
+      </w:r>
+    </w:p>
+    <w:p>
+      <w:pPr>
+        <w:rPr>
+          <w:lang w:val="en-ZA"/>
+        </w:rPr>
+      </w:pPr>
+      <w:r>
+        <w:rPr>
+          <w:lang w:val="en-ZA"/>
+        </w:rPr>
+        <w:t>And then just recently I actually wrote a book. And then even more recently I found a publisher for my book</w:t>
+      </w:r>
+      <w:r>
+        <w:rPr>
+          <w:lang w:val="en-ZA"/>
+        </w:rPr>
+        <w:t>!</w:t>
+      </w:r>
+    </w:p>
+    <w:p>
+      <w:pPr>
+        <w:rPr>
+          <w:lang w:val="en-ZA"/>
+        </w:rPr>
+      </w:pPr>
+      <w:r>
+        <w:rPr>
+          <w:rStyle w:val="Heading3Char"/>
+          <w:lang w:val="en-ZA"/>
+        </w:rPr>
+        <w:t>Why now?</w:t>
+      </w:r>
+      <w:r>
+        <w:rPr>
+          <w:lang w:val="en-ZA"/>
+        </w:rPr>
+        <w:t xml:space="preserve"> </w:t>
       </w:r>
     </w:p>
     <w:p>
@@ -172,6 +190,7 @@
           <w:bCs/>
           <w:i/>
           <w:iCs/>
+          <w:lang w:val="en-ZA"/>
         </w:rPr>
       </w:pPr>
       <w:r>
@@ -180,17 +199,131 @@
           <w:bCs/>
           <w:i/>
           <w:iCs/>
-        </w:rPr>
-        <w:t>Now by emotional labour, I don’t mean what the nurses said to my mother when I was born – with serious faces – “It’s a ginger!”</w:t>
-      </w:r>
-    </w:p>
-    <w:p>
-      <w:r>
-        <w:t xml:space="preserve">Emotional labour is the work that you have to do to deal with your emotions. I’ve seen a couple of reports of famous actors talking about – James McAvoy saying that he’s known some people who were fantastic actors – but they just couldn’t take the rejection. And </w:t>
-      </w:r>
-      <w:r>
-        <w:lastRenderedPageBreak/>
-        <w:t xml:space="preserve">apparently Patrick Stewart gave a speech at a graduation at a drama school where he said, that’s you </w:t>
+          <w:lang w:val="en-ZA"/>
+        </w:rPr>
+        <w:t>They say there’s no time like the present, and they say there’s no present like time – but it’s a fucker to wrap.</w:t>
+      </w:r>
+    </w:p>
+    <w:p>
+      <w:pPr>
+        <w:pStyle w:val="Heading2"/>
+        <w:rPr>
+          <w:lang w:val="en-ZA"/>
+        </w:rPr>
+      </w:pPr>
+      <w:r>
+        <w:rPr>
+          <w:lang w:val="en-ZA"/>
+        </w:rPr>
+        <w:t>The biscuit tin and the biscuit</w:t>
+      </w:r>
+    </w:p>
+    <w:p>
+      <w:pPr>
+        <w:rPr>
+          <w:lang w:val="en-ZA"/>
+        </w:rPr>
+      </w:pPr>
+      <w:r>
+        <w:rPr>
+          <w:lang w:val="en-ZA"/>
+        </w:rPr>
+        <w:t>Why this? Because while I was writing my book on project management</w:t>
+      </w:r>
+      <w:r>
+        <w:rPr>
+          <w:lang w:val="en-ZA"/>
+        </w:rPr>
+        <w:t>,</w:t>
+      </w:r>
+      <w:r>
+        <w:rPr>
+          <w:lang w:val="en-ZA"/>
+        </w:rPr>
+        <w:t xml:space="preserve"> I realised something so blindingly obvious that most people don’t notice it.  Ideas and things are made of different stuff. </w:t>
+      </w:r>
+      <w:r>
+        <w:rPr>
+          <w:lang w:val="en-ZA"/>
+        </w:rPr>
+        <w:t>Descriptions of biscuits on the tin and the actual biscuit – they’re made of different stuff.</w:t>
+      </w:r>
+    </w:p>
+    <w:p>
+      <w:pPr>
+        <w:rPr>
+          <w:lang w:val="en-ZA"/>
+        </w:rPr>
+      </w:pPr>
+      <w:r>
+        <w:rPr>
+          <w:lang w:val="en-ZA"/>
+        </w:rPr>
+        <w:t>Why is the great British Bake Off such a successful show? Because there’s something really dramatic about failed bakin</w:t>
+      </w:r>
+      <w:r>
+        <w:rPr>
+          <w:lang w:val="en-ZA"/>
+        </w:rPr>
+        <w:t>g – it’s drama, and it’s just making biscuits in a tent in Berkshire. But, of course, the biscuits get judged. These biscuits have consequences.</w:t>
+      </w:r>
+    </w:p>
+    <w:p>
+      <w:pPr>
+        <w:rPr>
+          <w:lang w:val="en-ZA"/>
+        </w:rPr>
+      </w:pPr>
+      <w:r>
+        <w:rPr>
+          <w:lang w:val="en-ZA"/>
+        </w:rPr>
+        <w:t>Dealing with these emotions, dealing with this judgement, is work.</w:t>
+      </w:r>
+    </w:p>
+    <w:p>
+      <w:pPr>
+        <w:pStyle w:val="Heading3"/>
+        <w:rPr>
+          <w:lang w:val="en-ZA"/>
+        </w:rPr>
+      </w:pPr>
+      <w:r>
+        <w:rPr>
+          <w:lang w:val="en-ZA"/>
+        </w:rPr>
+        <w:t>Why you?</w:t>
+      </w:r>
+    </w:p>
+    <w:p>
+      <w:pPr>
+        <w:rPr>
+          <w:lang w:val="en-ZA"/>
+        </w:rPr>
+      </w:pPr>
+      <w:r>
+        <w:rPr>
+          <w:lang w:val="en-ZA"/>
+        </w:rPr>
+        <w:t xml:space="preserve">I bet there’s something creative that you’ve wanted to do. </w:t>
+      </w:r>
+      <w:r>
+        <w:rPr>
+          <w:lang w:val="en-ZA"/>
+        </w:rPr>
+        <w:t>Actually – let’s not get fancy and say creative.</w:t>
+      </w:r>
+      <w:r>
+        <w:rPr>
+          <w:lang w:val="en-ZA"/>
+        </w:rPr>
+        <w:t xml:space="preserve"> Because when we say creative, we start thinking about artists and geniuses and that gives us a cop out.</w:t>
+      </w:r>
+      <w:r>
+        <w:rPr>
+          <w:lang w:val="en-ZA"/>
+        </w:rPr>
+        <w:t xml:space="preserve"> </w:t>
       </w:r>
       <w:r>
         <w:rPr>
@@ -198,289 +331,879 @@
           <w:bCs/>
           <w:i/>
           <w:iCs/>
-        </w:rPr>
-        <w:t>job</w:t>
-      </w:r>
-      <w:r>
-        <w:t xml:space="preserve"> now. </w:t>
-      </w:r>
-      <w:r>
-        <w:t xml:space="preserve">Your </w:t>
-      </w:r>
+          <w:lang w:val="en-ZA"/>
+        </w:rPr>
+        <w:t xml:space="preserve">I’m not an </w:t>
+      </w:r>
+      <w:proofErr w:type="gramStart"/>
       <w:r>
         <w:rPr>
           <w:b/>
           <w:bCs/>
           <w:i/>
           <w:iCs/>
-        </w:rPr>
-        <w:t>job</w:t>
-      </w:r>
-      <w:r>
-        <w:t xml:space="preserve"> is to take the rejection.</w:t>
-      </w:r>
-      <w:r>
-        <w:t xml:space="preserve">  </w:t>
-      </w:r>
-    </w:p>
-    <w:p>
-      <w:r>
-        <w:t>And emotions are what you get when you make biscuits, you do something creative, or actually when you do anything, certainly anything where you expect any outcome.</w:t>
-      </w:r>
-    </w:p>
-    <w:p>
-      <w:r>
-        <w:rPr>
-          <w:rStyle w:val="Heading3Char"/>
-        </w:rPr>
-        <w:t>Six basic emotions</w:t>
-      </w:r>
-      <w:r>
-        <w:rPr>
-          <w:rStyle w:val="Heading2Char"/>
-        </w:rPr>
-        <w:br/>
-      </w:r>
-      <w:r>
-        <w:br/>
-        <w:t xml:space="preserve">When I say </w:t>
-      </w:r>
-      <w:r>
-        <w:t>emotions, what am I talking about?</w:t>
-      </w:r>
-    </w:p>
-    <w:p>
-      <w:r>
-        <w:t>Sadness, happiness, fear, anger, surprise and disgust.</w:t>
-      </w:r>
-      <w:r>
-        <w:t xml:space="preserve"> </w:t>
-      </w:r>
-    </w:p>
-    <w:p>
-      <w:r>
-        <w:t xml:space="preserve">These are the six basic emotions and what I realised is that we can experience all of them whenever we do something creative. </w:t>
-      </w:r>
-    </w:p>
-    <w:p>
-      <w:pPr>
+          <w:lang w:val="en-ZA"/>
+        </w:rPr>
+        <w:t>artist,</w:t>
+      </w:r>
+      <w:proofErr w:type="gramEnd"/>
+      <w:r>
         <w:rPr>
           <w:b/>
           <w:bCs/>
           <w:i/>
           <w:iCs/>
-        </w:rPr>
-      </w:pPr>
-      <w:r>
+          <w:lang w:val="en-ZA"/>
+        </w:rPr>
+        <w:t xml:space="preserve"> I’m not a genius.</w:t>
+      </w:r>
+      <w:r>
+        <w:rPr>
+          <w:lang w:val="en-ZA"/>
+        </w:rPr>
+        <w:t xml:space="preserve"> I bet there’s something that you’ve wanted to do. And then you didn’t</w:t>
+      </w:r>
+      <w:r>
+        <w:rPr>
+          <w:lang w:val="en-ZA"/>
+        </w:rPr>
+        <w:t xml:space="preserve"> do it</w:t>
+      </w:r>
+      <w:r>
+        <w:rPr>
+          <w:lang w:val="en-ZA"/>
+        </w:rPr>
+        <w:t>.</w:t>
+      </w:r>
+      <w:r>
+        <w:rPr>
+          <w:lang w:val="en-ZA"/>
+        </w:rPr>
+        <w:t xml:space="preserve"> I bet there’s a biscuit that you fantasised about making. And then you didn’t make it. Or maybe you took lessons for a while. And then you gave them up. </w:t>
+      </w:r>
+      <w:r>
+        <w:rPr>
+          <w:lang w:val="en-ZA"/>
+        </w:rPr>
+        <w:t xml:space="preserve">Maybe you got to a point where you weren’t </w:t>
+      </w:r>
+      <w:r>
+        <w:rPr>
+          <w:lang w:val="en-ZA"/>
+        </w:rPr>
+        <w:lastRenderedPageBreak/>
+        <w:t xml:space="preserve">making any progress, so you just kind of stopped. Maybe you did </w:t>
+      </w:r>
+      <w:proofErr w:type="gramStart"/>
+      <w:r>
+        <w:rPr>
+          <w:lang w:val="en-ZA"/>
+        </w:rPr>
+        <w:t>something</w:t>
+      </w:r>
+      <w:proofErr w:type="gramEnd"/>
+      <w:r>
+        <w:rPr>
+          <w:lang w:val="en-ZA"/>
+        </w:rPr>
+        <w:t xml:space="preserve"> and somebody said something snidey or sarcastic and you died a little bit inside.</w:t>
+      </w:r>
+    </w:p>
+    <w:p>
+      <w:pPr>
+        <w:rPr>
+          <w:rStyle w:val="Heading2Char"/>
+          <w:lang w:val="en-ZA"/>
+        </w:rPr>
+      </w:pPr>
+      <w:r>
+        <w:rPr>
+          <w:rStyle w:val="Heading2Char"/>
+          <w:lang w:val="en-ZA"/>
+        </w:rPr>
+        <w:t>Emotional labou</w:t>
+      </w:r>
+      <w:r>
+        <w:rPr>
+          <w:rStyle w:val="Heading2Char"/>
+          <w:lang w:val="en-ZA"/>
+        </w:rPr>
+        <w:t>r</w:t>
+      </w:r>
+    </w:p>
+    <w:p>
+      <w:pPr>
+        <w:rPr>
+          <w:lang w:val="en-ZA"/>
+        </w:rPr>
+      </w:pPr>
+      <w:r>
+        <w:rPr>
+          <w:lang w:val="en-ZA"/>
+        </w:rPr>
+        <w:t>This is the work that you need to do to deal with emotions that you don’t want, or don’t expect to have.</w:t>
+      </w:r>
+      <w:r>
+        <w:rPr>
+          <w:lang w:val="en-ZA"/>
+        </w:rPr>
+        <w:t xml:space="preserve">  A writer called Arlie Russell Hochschild wrote a book called “The Managed Heart.” And she calls this emotional labour.</w:t>
+      </w:r>
+    </w:p>
+    <w:p>
+      <w:pPr>
         <w:rPr>
           <w:b/>
           <w:bCs/>
           <w:i/>
           <w:iCs/>
-        </w:rPr>
-        <w:t>And it’s the same emotions that we could experience in a torrid lover affair – or as part of the journey of assembling a piece of IKEA furniture.</w:t>
-      </w:r>
-    </w:p>
-    <w:p>
-      <w:pPr>
-        <w:pStyle w:val="Heading2"/>
-      </w:pPr>
-      <w:r>
-        <w:t>The heroine’s journey</w:t>
-      </w:r>
-    </w:p>
-    <w:p/>
-    <w:p>
-      <w:pPr>
-        <w:pStyle w:val="Heading2"/>
-      </w:pPr>
-      <w:r>
-        <w:t>Abandoned Quests</w:t>
-      </w:r>
-    </w:p>
-    <w:p>
-      <w:pPr>
-        <w:pStyle w:val="Heading3"/>
-      </w:pPr>
-      <w:r>
-        <w:t>Agreed Activity</w:t>
-      </w:r>
-    </w:p>
-    <w:p>
-      <w:pPr>
+          <w:lang w:val="en-ZA"/>
+        </w:rPr>
+      </w:pPr>
+      <w:r>
         <w:rPr>
           <w:b/>
           <w:bCs/>
           <w:i/>
           <w:iCs/>
-        </w:rPr>
-      </w:pPr>
+          <w:lang w:val="en-ZA"/>
+        </w:rPr>
+        <w:t>Now by emotional labour, I don’t mean what the nurses said to my mother when I was born – with serious faces – “It’s a ginger!”</w:t>
+      </w:r>
+    </w:p>
+    <w:p>
+      <w:pPr>
+        <w:rPr>
+          <w:lang w:val="en-ZA"/>
+        </w:rPr>
+      </w:pPr>
+      <w:r>
+        <w:rPr>
+          <w:lang w:val="en-ZA"/>
+        </w:rPr>
+        <w:t xml:space="preserve">Emotional labour is the work that you have to do to deal with your emotions. I’ve seen a couple of reports of famous actors talking about – James McAvoy saying that he’s known some people who were fantastic actors – but they just couldn’t take the rejection. And apparently Patrick Stewart gave a speech at a graduation at a drama school where he said, that’s you </w:t>
+      </w:r>
       <w:r>
         <w:rPr>
           <w:b/>
           <w:bCs/>
           <w:i/>
           <w:iCs/>
-        </w:rPr>
-        <w:t>There’s a traditional dress for a pirate. Eye patch. Parrot on one shoulder and a missing leg replaced by the leg of a dining table. It tells the story of a bruising raid on an unusually well-defended pet store followed by a hurried visit to an antiques shop.</w:t>
-      </w:r>
-    </w:p>
-    <w:p>
-      <w:pPr>
-        <w:pStyle w:val="Heading2"/>
-      </w:pPr>
-      <w:r>
-        <w:t>The solution</w:t>
-      </w:r>
-    </w:p>
-    <w:p>
-      <w:r>
-        <w:t>Find something just slightly more edgy than agreed activity</w:t>
-      </w:r>
-    </w:p>
-    <w:p>
-      <w:r>
-        <w:t>Get up and do the thing that you want to do every day.</w:t>
-      </w:r>
-    </w:p>
-    <w:p>
-      <w:r>
-        <w:t>Do something expensive / humiliating / stupid (it worked for me).</w:t>
-      </w:r>
-    </w:p>
-    <w:p>
-      <w:r>
-        <w:t>Insert just a little bit of jeopardy.</w:t>
-      </w:r>
-    </w:p>
-    <w:p>
-      <w:pPr>
-        <w:pStyle w:val="Heading3"/>
-      </w:pPr>
-      <w:r>
-        <w:t>Notice the emotions</w:t>
-      </w:r>
-    </w:p>
-    <w:p>
-      <w:r>
-        <w:tab/>
-        <w:t>Especially notice the negative emotions that you might not want to admit to anyone else. Boredom, jealousy irritation.</w:t>
-      </w:r>
-    </w:p>
-    <w:p>
-      <w:pPr>
-        <w:pStyle w:val="Heading3"/>
-      </w:pPr>
-      <w:r>
-        <w:t>Monkey mind</w:t>
-      </w:r>
-    </w:p>
-    <w:p>
-      <w:r>
-        <w:tab/>
-        <w:t>I read another book – called Presence by Patsy Rodenberg. And the basic idea of the book is that there are three ways that we communicate.</w:t>
-      </w:r>
-      <w:r>
-        <w:t xml:space="preserve"> She calls them circle.</w:t>
-      </w:r>
-    </w:p>
-    <w:p>
-      <w:r>
-        <w:lastRenderedPageBreak/>
-        <w:t xml:space="preserve">There’s third circle – which is </w:t>
+          <w:lang w:val="en-ZA"/>
+        </w:rPr>
+        <w:t>job</w:t>
+      </w:r>
+      <w:r>
+        <w:rPr>
+          <w:lang w:val="en-ZA"/>
+        </w:rPr>
+        <w:t xml:space="preserve"> now. </w:t>
+      </w:r>
+      <w:r>
+        <w:rPr>
+          <w:lang w:val="en-ZA"/>
+        </w:rPr>
+        <w:t xml:space="preserve">Your </w:t>
       </w:r>
       <w:r>
         <w:rPr>
           <w:b/>
           <w:bCs/>
-        </w:rPr>
-        <w:t>SHOUTING!</w:t>
-      </w:r>
-      <w:r>
+          <w:i/>
+          <w:iCs/>
+          <w:lang w:val="en-ZA"/>
+        </w:rPr>
+        <w:t>job</w:t>
+      </w:r>
+      <w:r>
+        <w:rPr>
+          <w:lang w:val="en-ZA"/>
+        </w:rPr>
+        <w:t xml:space="preserve"> is to take the rejection.</w:t>
+      </w:r>
+      <w:r>
+        <w:rPr>
+          <w:lang w:val="en-ZA"/>
+        </w:rPr>
+        <w:t xml:space="preserve">  </w:t>
+      </w:r>
+    </w:p>
+    <w:p>
+      <w:pPr>
+        <w:rPr>
+          <w:lang w:val="en-ZA"/>
+        </w:rPr>
+      </w:pPr>
+      <w:r>
+        <w:rPr>
+          <w:lang w:val="en-ZA"/>
+        </w:rPr>
+        <w:t>And emotions are what you get when you make biscuits, you do something creative, or actually when you do anything, certainly anything where you expect any outcome.</w:t>
+      </w:r>
+    </w:p>
+    <w:p>
+      <w:pPr>
+        <w:rPr>
+          <w:lang w:val="en-ZA"/>
+        </w:rPr>
+      </w:pPr>
+      <w:r>
+        <w:rPr>
+          <w:rStyle w:val="Heading3Char"/>
+          <w:lang w:val="en-ZA"/>
+        </w:rPr>
+        <w:t>Six basic emotions</w:t>
+      </w:r>
+      <w:r>
+        <w:rPr>
+          <w:rStyle w:val="Heading2Char"/>
+          <w:lang w:val="en-ZA"/>
+        </w:rPr>
+        <w:br/>
+      </w:r>
+      <w:r>
+        <w:rPr>
+          <w:lang w:val="en-ZA"/>
+        </w:rPr>
+        <w:br/>
+        <w:t xml:space="preserve">When I say </w:t>
+      </w:r>
+      <w:r>
+        <w:rPr>
+          <w:lang w:val="en-ZA"/>
+        </w:rPr>
+        <w:t>emotions, what am I talking about?</w:t>
+      </w:r>
+    </w:p>
+    <w:p>
+      <w:pPr>
+        <w:rPr>
+          <w:lang w:val="en-ZA"/>
+        </w:rPr>
+      </w:pPr>
+      <w:r>
+        <w:rPr>
+          <w:lang w:val="en-ZA"/>
+        </w:rPr>
+        <w:t>Sadness, happiness, fear, anger, surprise and disgust.</w:t>
+      </w:r>
+      <w:r>
+        <w:rPr>
+          <w:lang w:val="en-ZA"/>
+        </w:rPr>
+        <w:t xml:space="preserve"> </w:t>
+      </w:r>
+    </w:p>
+    <w:p>
+      <w:pPr>
+        <w:rPr>
+          <w:lang w:val="en-ZA"/>
+        </w:rPr>
+      </w:pPr>
+      <w:r>
+        <w:rPr>
+          <w:lang w:val="en-ZA"/>
+        </w:rPr>
+        <w:t xml:space="preserve">These are the six basic emotions and what I realised is that we can experience all of them whenever we do something creative. </w:t>
+      </w:r>
+    </w:p>
+    <w:p>
+      <w:pPr>
         <w:rPr>
           <w:b/>
           <w:bCs/>
+          <w:i/>
+          <w:iCs/>
+          <w:lang w:val="en-ZA"/>
+        </w:rPr>
+      </w:pPr>
+      <w:r>
+        <w:rPr>
+          <w:b/>
+          <w:bCs/>
+          <w:i/>
+          <w:iCs/>
+          <w:lang w:val="en-ZA"/>
+        </w:rPr>
+        <w:t>And it’s the same emotions that we could experience in a torrid lover affair – or as part of the journey of assembling a piece of IKEA furniture.</w:t>
+      </w:r>
+    </w:p>
+    <w:p>
+      <w:pPr>
+        <w:pStyle w:val="Heading2"/>
+        <w:rPr>
+          <w:lang w:val="en-ZA"/>
+        </w:rPr>
+      </w:pPr>
+      <w:r>
+        <w:rPr>
+          <w:lang w:val="en-ZA"/>
+        </w:rPr>
+        <w:t>The heroine’s journey</w:t>
+      </w:r>
+    </w:p>
+    <w:p>
+      <w:pPr>
+        <w:rPr>
+          <w:lang w:val="en-ZA"/>
+        </w:rPr>
+      </w:pPr>
+    </w:p>
+    <w:p>
+      <w:pPr>
+        <w:pStyle w:val="Heading2"/>
+        <w:rPr>
+          <w:lang w:val="en-ZA"/>
+        </w:rPr>
+      </w:pPr>
+      <w:r>
+        <w:rPr>
+          <w:lang w:val="en-ZA"/>
+        </w:rPr>
+        <w:t>Abandoned Quests</w:t>
+      </w:r>
+    </w:p>
+    <w:p>
+      <w:pPr>
+        <w:pStyle w:val="Heading3"/>
+        <w:rPr>
+          <w:lang w:val="en-ZA"/>
+        </w:rPr>
+      </w:pPr>
+      <w:r>
+        <w:rPr>
+          <w:lang w:val="en-ZA"/>
+        </w:rPr>
+        <w:t>Agreed Activity</w:t>
+      </w:r>
+    </w:p>
+    <w:p>
+      <w:pPr>
+        <w:rPr>
+          <w:b/>
+          <w:bCs/>
+          <w:i/>
+          <w:iCs/>
+          <w:lang w:val="en-ZA"/>
+        </w:rPr>
+      </w:pPr>
+      <w:r>
+        <w:rPr>
+          <w:b/>
+          <w:bCs/>
+          <w:i/>
+          <w:iCs/>
+          <w:lang w:val="en-ZA"/>
+        </w:rPr>
+        <w:t>I lived in North London for several years and almost as soon as I could afford it, I signed up for improvisation classes – I’m not entirely sure why, I think it’s some kind of rule.</w:t>
+      </w:r>
+    </w:p>
+    <w:p>
+      <w:pPr>
+        <w:rPr>
+          <w:lang w:val="en-ZA"/>
+        </w:rPr>
+      </w:pPr>
+      <w:r>
+        <w:rPr>
+          <w:lang w:val="en-ZA"/>
+        </w:rPr>
+        <w:t xml:space="preserve">But doing those improvisation classes – and then reading about improvisation. I learned some interesting things. One of them is the idea of agreed activity. What’s agreed activity. </w:t>
+      </w:r>
+    </w:p>
+    <w:p>
+      <w:pPr>
+        <w:rPr>
+          <w:lang w:val="en-ZA"/>
+        </w:rPr>
+      </w:pPr>
+      <w:r>
+        <w:rPr>
+          <w:lang w:val="en-ZA"/>
+        </w:rPr>
+        <w:lastRenderedPageBreak/>
+        <w:t xml:space="preserve">OK, let’s give you </w:t>
+      </w:r>
+      <w:proofErr w:type="spellStart"/>
+      <w:r>
+        <w:rPr>
+          <w:lang w:val="en-ZA"/>
+        </w:rPr>
+        <w:t>and</w:t>
+      </w:r>
+      <w:proofErr w:type="spellEnd"/>
+      <w:r>
+        <w:rPr>
+          <w:lang w:val="en-ZA"/>
+        </w:rPr>
+        <w:t xml:space="preserve"> example. Imagine this is an improv show and there are four of us on the stage and we ask for a location for a scene. And the scene is on a sailing ship. One of the improvisers has a good idea and puts a pretend telescope to their eye and says “Look! A pirate </w:t>
+      </w:r>
+      <w:proofErr w:type="gramStart"/>
+      <w:r>
+        <w:rPr>
+          <w:lang w:val="en-ZA"/>
+        </w:rPr>
+        <w:t>ship</w:t>
+      </w:r>
+      <w:proofErr w:type="gramEnd"/>
+      <w:r>
+        <w:rPr>
+          <w:lang w:val="en-ZA"/>
+        </w:rPr>
+        <w:t xml:space="preserve">!” </w:t>
+      </w:r>
+    </w:p>
+    <w:p>
+      <w:pPr>
+        <w:rPr>
+          <w:b/>
+          <w:bCs/>
+          <w:i/>
+          <w:iCs/>
+          <w:lang w:val="en-ZA"/>
+        </w:rPr>
+      </w:pPr>
+      <w:r>
+        <w:rPr>
+          <w:lang w:val="en-ZA"/>
+        </w:rPr>
+        <w:t>This totally takes the story in a direction that the audience are happy with.</w:t>
+      </w:r>
+      <w:r>
+        <w:rPr>
+          <w:lang w:val="en-ZA"/>
+        </w:rPr>
+        <w:t xml:space="preserve"> And now what do they want to see! They want to see the engagement with the pirates! They don’t mind seeing comedy attempts to get ready for the pirates arriving. But they want to see the fight with the pirates.</w:t>
+      </w:r>
+      <w:r>
+        <w:rPr>
+          <w:b/>
+          <w:bCs/>
+          <w:i/>
+          <w:iCs/>
+          <w:lang w:val="en-ZA"/>
         </w:rPr>
         <w:t xml:space="preserve"> </w:t>
       </w:r>
-      <w:r>
+    </w:p>
+    <w:p>
+      <w:pPr>
+        <w:rPr>
+          <w:b/>
+          <w:bCs/>
+          <w:i/>
+          <w:iCs/>
+          <w:lang w:val="en-ZA"/>
+        </w:rPr>
+      </w:pPr>
+      <w:r>
+        <w:rPr>
+          <w:b/>
+          <w:bCs/>
+          <w:i/>
+          <w:iCs/>
+          <w:lang w:val="en-ZA"/>
+        </w:rPr>
+        <w:t>There’s a traditional dress for a pirate. Eye patch. Parrot on one shoulder and a missing leg replaced by the leg of a dining table. It tells the story of a bruising raid on an unusually well-defended pet store followed by a hurried visit to an antiques shop.</w:t>
+      </w:r>
+    </w:p>
+    <w:p>
+      <w:pPr>
+        <w:rPr>
+          <w:lang w:val="en-ZA"/>
+        </w:rPr>
+      </w:pPr>
+      <w:r>
+        <w:rPr>
+          <w:lang w:val="en-ZA"/>
+        </w:rPr>
+        <w:t>But here’s what actually happens a lot of the time. Instead of moving the scene forward, someone on the stage says something like “Let’s scrub the decks!”</w:t>
+      </w:r>
+    </w:p>
+    <w:p>
+      <w:pPr>
+        <w:rPr>
+          <w:lang w:val="en-ZA"/>
+        </w:rPr>
+      </w:pPr>
+      <w:r>
+        <w:rPr>
+          <w:lang w:val="en-ZA"/>
+        </w:rPr>
+        <w:t>And if you’re not careful all of the other improvisers on the stage say yes, lets!</w:t>
+      </w:r>
+      <w:r>
+        <w:rPr>
+          <w:lang w:val="en-ZA"/>
+        </w:rPr>
+        <w:t xml:space="preserve"> And then the scene just gets very boring. Because it’s not going forward.</w:t>
+      </w:r>
+    </w:p>
+    <w:p>
+      <w:pPr>
+        <w:pStyle w:val="Heading2"/>
+        <w:rPr>
+          <w:lang w:val="en-ZA"/>
+        </w:rPr>
+      </w:pPr>
+      <w:r>
+        <w:rPr>
+          <w:lang w:val="en-ZA"/>
+        </w:rPr>
+        <w:t>The solution</w:t>
+      </w:r>
+    </w:p>
+    <w:p>
+      <w:pPr>
+        <w:rPr>
+          <w:lang w:val="en-ZA"/>
+        </w:rPr>
+      </w:pPr>
+      <w:r>
+        <w:rPr>
+          <w:lang w:val="en-ZA"/>
+        </w:rPr>
+        <w:t>Find something just slightly more edgy than agreed activity</w:t>
+      </w:r>
+    </w:p>
+    <w:p>
+      <w:pPr>
+        <w:rPr>
+          <w:lang w:val="en-ZA"/>
+        </w:rPr>
+      </w:pPr>
+      <w:r>
+        <w:rPr>
+          <w:lang w:val="en-ZA"/>
+        </w:rPr>
+        <w:t>Get up and do the thing that you want to do every day.</w:t>
+      </w:r>
+    </w:p>
+    <w:p>
+      <w:pPr>
+        <w:rPr>
+          <w:lang w:val="en-ZA"/>
+        </w:rPr>
+      </w:pPr>
+      <w:r>
+        <w:rPr>
+          <w:lang w:val="en-ZA"/>
+        </w:rPr>
+        <w:t>Do something expensive / humiliating / stupid (it worked for me).</w:t>
+      </w:r>
+    </w:p>
+    <w:p>
+      <w:pPr>
+        <w:rPr>
+          <w:lang w:val="en-ZA"/>
+        </w:rPr>
+      </w:pPr>
+      <w:r>
+        <w:rPr>
+          <w:lang w:val="en-ZA"/>
+        </w:rPr>
+        <w:t>Insert just a little bit of jeopardy.</w:t>
+      </w:r>
+    </w:p>
+    <w:p>
+      <w:pPr>
+        <w:pStyle w:val="Heading3"/>
+        <w:rPr>
+          <w:lang w:val="en-ZA"/>
+        </w:rPr>
+      </w:pPr>
+      <w:r>
+        <w:rPr>
+          <w:lang w:val="en-ZA"/>
+        </w:rPr>
+        <w:t>Notice the emotions</w:t>
+      </w:r>
+    </w:p>
+    <w:p>
+      <w:pPr>
+        <w:rPr>
+          <w:lang w:val="en-ZA"/>
+        </w:rPr>
+      </w:pPr>
+      <w:r>
+        <w:rPr>
+          <w:lang w:val="en-ZA"/>
+        </w:rPr>
+        <w:t>Especially notice the negative emotions that you might not want to admit to anyone else. Boredom, jealousy irritation.</w:t>
+      </w:r>
+    </w:p>
+    <w:p>
+      <w:pPr>
+        <w:pStyle w:val="Heading3"/>
+        <w:rPr>
+          <w:lang w:val="en-ZA"/>
+        </w:rPr>
+      </w:pPr>
+      <w:r>
+        <w:rPr>
+          <w:lang w:val="en-ZA"/>
+        </w:rPr>
+        <w:t>Second Circle</w:t>
+      </w:r>
+    </w:p>
+    <w:p>
+      <w:pPr>
+        <w:rPr>
+          <w:lang w:val="en-ZA"/>
+        </w:rPr>
+      </w:pPr>
+      <w:r>
+        <w:rPr>
+          <w:lang w:val="en-ZA"/>
+        </w:rPr>
+        <w:t>I read another book – called Presence by Patsy Rodenberg. And the basic idea of the book is that there are three ways that we communicate.</w:t>
+      </w:r>
+      <w:r>
+        <w:rPr>
+          <w:lang w:val="en-ZA"/>
+        </w:rPr>
+        <w:t xml:space="preserve"> She calls them circle.</w:t>
+      </w:r>
+    </w:p>
+    <w:p>
+      <w:pPr>
+        <w:rPr>
+          <w:lang w:val="en-ZA"/>
+        </w:rPr>
+      </w:pPr>
+      <w:r>
+        <w:rPr>
+          <w:lang w:val="en-ZA"/>
+        </w:rPr>
+        <w:t xml:space="preserve">There’s third circle – which is </w:t>
+      </w:r>
+      <w:r>
+        <w:rPr>
+          <w:b/>
+          <w:bCs/>
+          <w:lang w:val="en-ZA"/>
+        </w:rPr>
+        <w:t xml:space="preserve">SHOUTING! </w:t>
+      </w:r>
+      <w:r>
+        <w:rPr>
+          <w:lang w:val="en-ZA"/>
+        </w:rPr>
         <w:t>This out, pushing, forcing out.</w:t>
       </w:r>
     </w:p>
     <w:p>
-      <w:r>
+      <w:pPr>
+        <w:rPr>
+          <w:lang w:val="en-ZA"/>
+        </w:rPr>
+      </w:pPr>
+      <w:r>
+        <w:rPr>
+          <w:lang w:val="en-ZA"/>
+        </w:rPr>
         <w:t>There’s first circle – which is in, hardly making any noise at all, yes, whatever you say.</w:t>
       </w:r>
       <w:r>
+        <w:rPr>
+          <w:lang w:val="en-ZA"/>
+        </w:rPr>
         <w:t xml:space="preserve"> </w:t>
       </w:r>
     </w:p>
     <w:p>
-      <w:r>
+      <w:pPr>
+        <w:rPr>
+          <w:lang w:val="en-ZA"/>
+        </w:rPr>
+      </w:pPr>
+      <w:r>
+        <w:rPr>
+          <w:lang w:val="en-ZA"/>
+        </w:rPr>
         <w:t xml:space="preserve">And then there’s second circle. Second circle is the difficult one. Second circle is a conversation. </w:t>
       </w:r>
     </w:p>
     <w:p>
-      <w:r>
+      <w:pPr>
+        <w:rPr>
+          <w:lang w:val="en-ZA"/>
+        </w:rPr>
+      </w:pPr>
+      <w:r>
+        <w:rPr>
+          <w:lang w:val="en-ZA"/>
+        </w:rPr>
         <w:t xml:space="preserve">Oh, my god! I’m having a revelation! (I’m not I had it earlier, but I’m pretending I’m having it now for dramatic effect). </w:t>
       </w:r>
       <w:r>
+        <w:rPr>
+          <w:lang w:val="en-ZA"/>
+        </w:rPr>
         <w:t>This is what creativity and doing things is about.</w:t>
       </w:r>
     </w:p>
     <w:p>
-      <w:r>
+      <w:pPr>
+        <w:rPr>
+          <w:lang w:val="en-ZA"/>
+        </w:rPr>
+      </w:pPr>
+      <w:r>
+        <w:rPr>
+          <w:lang w:val="en-ZA"/>
+        </w:rPr>
+        <w:lastRenderedPageBreak/>
         <w:t>But this is what I realised. I realised that I can’t be in second circle all day.</w:t>
       </w:r>
       <w:r>
+        <w:rPr>
+          <w:lang w:val="en-ZA"/>
+        </w:rPr>
         <w:t xml:space="preserve"> I can only do that for a few minutes – maybe an hour tops a day. </w:t>
       </w:r>
     </w:p>
-    <w:p/>
+    <w:p>
+      <w:pPr>
+        <w:rPr>
+          <w:lang w:val="en-ZA"/>
+        </w:rPr>
+      </w:pPr>
+    </w:p>
     <w:p>
       <w:pPr>
         <w:pStyle w:val="Heading3"/>
-      </w:pPr>
-      <w:r>
-        <w:t xml:space="preserve">Know your power </w:t>
-      </w:r>
-    </w:p>
-    <w:p>
-      <w:r>
+        <w:rPr>
+          <w:lang w:val="en-ZA"/>
+        </w:rPr>
+      </w:pPr>
+      <w:r>
+        <w:rPr>
+          <w:lang w:val="en-ZA"/>
+        </w:rPr>
+        <w:t>Monkey Mind</w:t>
+      </w:r>
+    </w:p>
+    <w:p>
+      <w:pPr>
+        <w:rPr>
+          <w:lang w:val="en-ZA"/>
+        </w:rPr>
+      </w:pPr>
+      <w:r>
+        <w:rPr>
+          <w:lang w:val="en-ZA"/>
+        </w:rPr>
         <w:t>Did you ever think that setting yourself ridiculous goals might be your own way of scrubbing the decks (Oh my God! This is another revelation that I had earlier that I’m pretending to have right now!).</w:t>
       </w:r>
     </w:p>
-    <w:p/>
+    <w:p>
+      <w:pPr>
+        <w:pStyle w:val="Heading3"/>
+        <w:rPr>
+          <w:lang w:val="en-ZA"/>
+        </w:rPr>
+      </w:pPr>
+      <w:r>
+        <w:rPr>
+          <w:lang w:val="en-ZA"/>
+        </w:rPr>
+        <w:t>Know your power</w:t>
+      </w:r>
+    </w:p>
+    <w:p>
+      <w:pPr>
+        <w:rPr>
+          <w:lang w:val="en-ZA"/>
+        </w:rPr>
+      </w:pPr>
+    </w:p>
     <w:p>
       <w:pPr>
         <w:pStyle w:val="Heading2"/>
-      </w:pPr>
-      <w:r>
+        <w:rPr>
+          <w:lang w:val="en-ZA"/>
+        </w:rPr>
+      </w:pPr>
+      <w:r>
+        <w:rPr>
+          <w:lang w:val="en-ZA"/>
+        </w:rPr>
         <w:t>Understand that sooner or later, someone has to say fuck it!</w:t>
       </w:r>
     </w:p>
     <w:p>
-      <w:r>
-        <w:t>This is a really powerful exercise. But be careful with it. I once did it with my wife over dinner – true story – and it turned out the thing that she was hesitating from doing was telling me all the things that I was doing that were irritating her. She started talking during the starter and she hadn’t finished by desert and coffee.</w:t>
-      </w:r>
-    </w:p>
-    <w:p>
-      <w:r>
+      <w:pPr>
+        <w:rPr>
+          <w:lang w:val="en-ZA"/>
+        </w:rPr>
+      </w:pPr>
+      <w:r>
+        <w:rPr>
+          <w:lang w:val="en-ZA"/>
+        </w:rPr>
+        <w:t xml:space="preserve">This is a really powerful exercise. But be careful with it. </w:t>
+      </w:r>
+      <w:r>
+        <w:rPr>
+          <w:b/>
+          <w:bCs/>
+          <w:i/>
+          <w:iCs/>
+          <w:lang w:val="en-ZA"/>
+        </w:rPr>
+        <w:t>I once did it with my wife over dinner – true story – and it turned out the thing that she was hesitating from doing was telling me all the things that I was doing that were irritating her. She started talking during the starter and she hadn’t finished by desert and coffee.</w:t>
+      </w:r>
+    </w:p>
+    <w:p>
+      <w:pPr>
+        <w:rPr>
+          <w:lang w:val="en-ZA"/>
+        </w:rPr>
+      </w:pPr>
+      <w:r>
+        <w:rPr>
+          <w:lang w:val="en-ZA"/>
+        </w:rPr>
         <w:t>Hesitation</w:t>
       </w:r>
     </w:p>
     <w:p>
-      <w:r>
+      <w:pPr>
+        <w:rPr>
+          <w:lang w:val="en-ZA"/>
+        </w:rPr>
+      </w:pPr>
+      <w:r>
+        <w:rPr>
+          <w:lang w:val="en-ZA"/>
+        </w:rPr>
         <w:t>Frustration</w:t>
       </w:r>
     </w:p>
     <w:p>
-      <w:r>
+      <w:pPr>
+        <w:rPr>
+          <w:lang w:val="en-ZA"/>
+        </w:rPr>
+      </w:pPr>
+      <w:r>
+        <w:rPr>
+          <w:lang w:val="en-ZA"/>
+        </w:rPr>
         <w:t>Impatience</w:t>
       </w:r>
     </w:p>
     <w:p>
-      <w:r>
+      <w:pPr>
+        <w:rPr>
+          <w:lang w:val="en-ZA"/>
+        </w:rPr>
+      </w:pPr>
+      <w:r>
+        <w:rPr>
+          <w:lang w:val="en-ZA"/>
+        </w:rPr>
         <w:t>Fuck it!</w:t>
       </w:r>
     </w:p>
@@ -1095,6 +1818,7 @@
   <w:style w:type="character" w:default="1" w:styleId="DefaultParagraphFont">
     <w:name w:val="Default Paragraph Font"/>
     <w:uiPriority w:val="1"/>
+    <w:semiHidden/>
     <w:unhideWhenUsed/>
   </w:style>
   <w:style w:type="table" w:default="1" w:styleId="TableNormal">

</xml_diff>

<commit_message>
Reacting to Andrew's comments.
</commit_message>
<xml_diff>
--- a/TheBiscuitTinAndTheBiscuit020.docx
+++ b/TheBiscuitTinAndTheBiscuit020.docx
@@ -34,9 +34,8 @@
           <w:iCs/>
           <w:lang w:val="en-ZA"/>
         </w:rPr>
-        <w:t xml:space="preserve">The buddha – the buddha, said that we become the thing that we </w:t>
-      </w:r>
-      <w:proofErr w:type="spellStart"/>
+        <w:t>The buddha – the buddha, said that we become the thing that we most resist. I</w:t>
+      </w:r>
       <w:r>
         <w:rPr>
           <w:b/>
@@ -45,9 +44,8 @@
           <w:iCs/>
           <w:lang w:val="en-ZA"/>
         </w:rPr>
-        <w:t>most</w:t>
-      </w:r>
-      <w:proofErr w:type="spellEnd"/>
+        <w:t>n</w:t>
+      </w:r>
       <w:r>
         <w:rPr>
           <w:b/>
@@ -56,9 +54,169 @@
           <w:iCs/>
           <w:lang w:val="en-ZA"/>
         </w:rPr>
-        <w:t xml:space="preserve"> resist. I</w:t>
-      </w:r>
-      <w:r>
+        <w:t xml:space="preserve"> my case, I think that means that I must have been pushing very hard against a fat Yorkshireman.</w:t>
+      </w:r>
+    </w:p>
+    <w:p>
+      <w:pPr>
+        <w:rPr>
+          <w:lang w:val="en-ZA"/>
+        </w:rPr>
+      </w:pPr>
+      <w:r>
+        <w:rPr>
+          <w:lang w:val="en-ZA"/>
+        </w:rPr>
+        <w:t xml:space="preserve">It doesn’t take much of </w:t>
+      </w:r>
+      <w:r>
+        <w:rPr>
+          <w:lang w:val="en-ZA"/>
+        </w:rPr>
+        <w:t xml:space="preserve">a </w:t>
+      </w:r>
+      <w:r>
+        <w:rPr>
+          <w:lang w:val="en-ZA"/>
+        </w:rPr>
+        <w:t>journey of self-knowledge for me to realise that’s what I am.</w:t>
+      </w:r>
+    </w:p>
+    <w:p>
+      <w:pPr>
+        <w:rPr>
+          <w:lang w:val="en-ZA"/>
+        </w:rPr>
+      </w:pPr>
+      <w:r>
+        <w:rPr>
+          <w:lang w:val="en-ZA"/>
+        </w:rPr>
+        <w:t>This is a show about a revelation that I had. That ideas and reality are different things</w:t>
+      </w:r>
+      <w:r>
+        <w:rPr>
+          <w:lang w:val="en-ZA"/>
+        </w:rPr>
+        <w:t>. A</w:t>
+      </w:r>
+      <w:r>
+        <w:rPr>
+          <w:lang w:val="en-ZA"/>
+        </w:rPr>
+        <w:t>nd we get into so much trouble trying to turn ideas into reality because we don’t really admit this.</w:t>
+      </w:r>
+    </w:p>
+    <w:p>
+      <w:pPr>
+        <w:pStyle w:val="Heading3"/>
+        <w:rPr>
+          <w:lang w:val="en-ZA"/>
+        </w:rPr>
+      </w:pPr>
+      <w:r>
+        <w:rPr>
+          <w:lang w:val="en-ZA"/>
+        </w:rPr>
+        <w:t xml:space="preserve">Why me? </w:t>
+      </w:r>
+    </w:p>
+    <w:p>
+      <w:pPr>
+        <w:rPr>
+          <w:lang w:val="en-ZA"/>
+        </w:rPr>
+      </w:pPr>
+      <w:r>
+        <w:rPr>
+          <w:lang w:val="en-ZA"/>
+        </w:rPr>
+        <w:t>Since I was a teenager, I have fantasised about being a writer. And I’ve written things. But, you know, life got in the way. I studied English Literature at university because I liked poetry, but, for me, having to write essays about poetry is like having to submit a form to the government for permission to have sex.</w:t>
+      </w:r>
+      <w:r>
+        <w:rPr>
+          <w:lang w:val="en-ZA"/>
+        </w:rPr>
+        <w:t xml:space="preserve"> Or even worse, a having to submit a form to the government after you’ve had sex. Describing the sex.</w:t>
+      </w:r>
+      <w:r>
+        <w:rPr>
+          <w:lang w:val="en-ZA"/>
+        </w:rPr>
+        <w:t xml:space="preserve"> </w:t>
+      </w:r>
+      <w:r>
+        <w:rPr>
+          <w:lang w:val="en-ZA"/>
+        </w:rPr>
+        <w:t>And then – actually around about the same time that I discover</w:t>
+      </w:r>
+      <w:r>
+        <w:rPr>
+          <w:lang w:val="en-ZA"/>
+        </w:rPr>
+        <w:t>ed</w:t>
+      </w:r>
+      <w:r>
+        <w:rPr>
+          <w:lang w:val="en-ZA"/>
+        </w:rPr>
+        <w:t xml:space="preserve"> non-government sanctioned sex – I discovered philosophy.</w:t>
+      </w:r>
+      <w:r>
+        <w:rPr>
+          <w:lang w:val="en-ZA"/>
+        </w:rPr>
+        <w:t xml:space="preserve">  </w:t>
+      </w:r>
+      <w:r>
+        <w:rPr>
+          <w:lang w:val="en-ZA"/>
+        </w:rPr>
+        <w:t>I found a subject that I could study that didn’t feel like it was killing what  loved to be studying it.</w:t>
+      </w:r>
+    </w:p>
+    <w:p>
+      <w:pPr>
+        <w:rPr>
+          <w:lang w:val="en-ZA"/>
+        </w:rPr>
+      </w:pPr>
+      <w:r>
+        <w:rPr>
+          <w:lang w:val="en-ZA"/>
+        </w:rPr>
+        <w:t>And then just recently I actually wrote a book. And then even more recently I found a publisher for my book</w:t>
+      </w:r>
+      <w:r>
+        <w:rPr>
+          <w:lang w:val="en-ZA"/>
+        </w:rPr>
+        <w:t>!</w:t>
+      </w:r>
+    </w:p>
+    <w:p>
+      <w:pPr>
+        <w:rPr>
+          <w:lang w:val="en-ZA"/>
+        </w:rPr>
+      </w:pPr>
+      <w:r>
+        <w:rPr>
+          <w:rStyle w:val="Heading3Char"/>
+          <w:lang w:val="en-ZA"/>
+        </w:rPr>
+        <w:t>Why now?</w:t>
+      </w:r>
+      <w:r>
+        <w:rPr>
+          <w:lang w:val="en-ZA"/>
+        </w:rPr>
+        <w:t xml:space="preserve"> </w:t>
+      </w:r>
+    </w:p>
+    <w:p>
+      <w:pPr>
         <w:rPr>
           <w:b/>
           <w:bCs/>
@@ -66,8 +224,7 @@
           <w:iCs/>
           <w:lang w:val="en-ZA"/>
         </w:rPr>
-        <w:t>n</w:t>
-      </w:r>
+      </w:pPr>
       <w:r>
         <w:rPr>
           <w:b/>
@@ -76,59 +233,64 @@
           <w:iCs/>
           <w:lang w:val="en-ZA"/>
         </w:rPr>
-        <w:t xml:space="preserve"> my case, I think that means that I must have been pushing very hard against a fat Yorkshireman.</w:t>
-      </w:r>
-    </w:p>
-    <w:p>
-      <w:pPr>
-        <w:rPr>
-          <w:lang w:val="en-ZA"/>
-        </w:rPr>
-      </w:pPr>
-      <w:r>
-        <w:rPr>
-          <w:lang w:val="en-ZA"/>
-        </w:rPr>
-        <w:t xml:space="preserve">It doesn’t take much of </w:t>
-      </w:r>
-      <w:r>
-        <w:rPr>
-          <w:lang w:val="en-ZA"/>
-        </w:rPr>
-        <w:t xml:space="preserve">a </w:t>
-      </w:r>
-      <w:r>
-        <w:rPr>
-          <w:lang w:val="en-ZA"/>
-        </w:rPr>
-        <w:t>journey of self-knowledge for me to realise that’s what I am.</w:t>
-      </w:r>
-    </w:p>
-    <w:p>
-      <w:pPr>
-        <w:rPr>
-          <w:lang w:val="en-ZA"/>
-        </w:rPr>
-      </w:pPr>
-      <w:r>
-        <w:rPr>
-          <w:lang w:val="en-ZA"/>
-        </w:rPr>
-        <w:t xml:space="preserve">This is a show about a revelation that I had. That ideas and reality are different </w:t>
-      </w:r>
-      <w:proofErr w:type="gramStart"/>
-      <w:r>
-        <w:rPr>
-          <w:lang w:val="en-ZA"/>
-        </w:rPr>
-        <w:t>things</w:t>
-      </w:r>
-      <w:proofErr w:type="gramEnd"/>
-      <w:r>
-        <w:rPr>
-          <w:lang w:val="en-ZA"/>
-        </w:rPr>
-        <w:t xml:space="preserve"> and we get into so much trouble trying to turn ideas into reality because we don’t really admit this.</w:t>
+        <w:t>They say there’s no time like the present, and they say there’s no present like time – but it’s a fucker to wrap.</w:t>
+      </w:r>
+    </w:p>
+    <w:p>
+      <w:pPr>
+        <w:pStyle w:val="Heading2"/>
+        <w:rPr>
+          <w:lang w:val="en-ZA"/>
+        </w:rPr>
+      </w:pPr>
+      <w:r>
+        <w:rPr>
+          <w:lang w:val="en-ZA"/>
+        </w:rPr>
+        <w:t>Why this?</w:t>
+      </w:r>
+      <w:r>
+        <w:rPr>
+          <w:lang w:val="en-ZA"/>
+        </w:rPr>
+        <w:t xml:space="preserve"> </w:t>
+      </w:r>
+      <w:r>
+        <w:rPr>
+          <w:lang w:val="en-ZA"/>
+        </w:rPr>
+        <w:t>The biscuit tin and the biscuit</w:t>
+      </w:r>
+    </w:p>
+    <w:p>
+      <w:pPr>
+        <w:rPr>
+          <w:lang w:val="en-ZA"/>
+        </w:rPr>
+      </w:pPr>
+      <w:r>
+        <w:rPr>
+          <w:lang w:val="en-ZA"/>
+        </w:rPr>
+        <w:t>Because while I was writing my book on project management</w:t>
+      </w:r>
+      <w:r>
+        <w:rPr>
+          <w:lang w:val="en-ZA"/>
+        </w:rPr>
+        <w:t>,</w:t>
+      </w:r>
+      <w:r>
+        <w:rPr>
+          <w:lang w:val="en-ZA"/>
+        </w:rPr>
+        <w:t xml:space="preserve"> I realised something so blindingly obvious that most people don’t notice it.  Ideas and things are made of different stuff. </w:t>
+      </w:r>
+      <w:r>
+        <w:rPr>
+          <w:lang w:val="en-ZA"/>
+        </w:rPr>
+        <w:t>Descriptions of biscuits on the tin and the actual biscuit – they’re made of different stuff.</w:t>
       </w:r>
     </w:p>
     <w:p>
@@ -142,57 +304,26 @@
         <w:rPr>
           <w:lang w:val="en-ZA"/>
         </w:rPr>
-        <w:t xml:space="preserve">Why me? </w:t>
-      </w:r>
-    </w:p>
-    <w:p>
-      <w:pPr>
-        <w:rPr>
-          <w:lang w:val="en-ZA"/>
-        </w:rPr>
-      </w:pPr>
-      <w:r>
-        <w:rPr>
-          <w:lang w:val="en-ZA"/>
-        </w:rPr>
-        <w:t xml:space="preserve">Since I was a teenager, I have fantasised about being a writer. And I’ve written things. But, you know, life got in the way. I studied English Literature at university because I liked poetry, but, for me, having to write essays about poetry is like having to submit a form to the government for permission to have sex. </w:t>
-      </w:r>
-      <w:r>
-        <w:rPr>
-          <w:lang w:val="en-ZA"/>
-        </w:rPr>
-        <w:t>And then – actually around about the same time that I discover</w:t>
-      </w:r>
-      <w:r>
-        <w:rPr>
-          <w:lang w:val="en-ZA"/>
-        </w:rPr>
-        <w:t>ed</w:t>
-      </w:r>
-      <w:r>
-        <w:rPr>
-          <w:lang w:val="en-ZA"/>
-        </w:rPr>
-        <w:t xml:space="preserve"> non-government sanctioned sex – I discovered philosophy.</w:t>
-      </w:r>
-      <w:r>
-        <w:rPr>
-          <w:lang w:val="en-ZA"/>
-        </w:rPr>
-        <w:t xml:space="preserve">  </w:t>
-      </w:r>
-    </w:p>
-    <w:p>
-      <w:pPr>
-        <w:rPr>
-          <w:lang w:val="en-ZA"/>
-        </w:rPr>
-      </w:pPr>
-      <w:r>
-        <w:rPr>
-          <w:lang w:val="en-ZA"/>
-        </w:rPr>
-        <w:t>And then just recently I actually wrote a book. And then even more recently I found a publisher for my book</w:t>
+        <w:t>Exact Match</w:t>
+      </w:r>
+    </w:p>
+    <w:p>
+      <w:pPr>
+        <w:rPr>
+          <w:lang w:val="en-ZA"/>
+        </w:rPr>
+      </w:pPr>
+      <w:r>
+        <w:rPr>
+          <w:lang w:val="en-ZA"/>
+        </w:rPr>
+        <w:t>Why is the great British Bake Off such a successful show? Because there’s something really dramatic about failed bakin</w:t>
+      </w:r>
+      <w:r>
+        <w:rPr>
+          <w:lang w:val="en-ZA"/>
+        </w:rPr>
+        <w:t>g – it’s drama, and it’s just making biscuits in a tent in Berkshire. But, of course, the biscuits get judged. These biscuits have consequences</w:t>
       </w:r>
       <w:r>
         <w:rPr>
@@ -209,10 +340,49 @@
       </w:pPr>
       <w:r>
         <w:rPr>
-          <w:rStyle w:val="Heading3Char"/>
-          <w:lang w:val="en-ZA"/>
-        </w:rPr>
-        <w:t>Why now?</w:t>
+          <w:lang w:val="en-ZA"/>
+        </w:rPr>
+        <w:lastRenderedPageBreak/>
+        <w:t>Dealing with these emotions,</w:t>
+      </w:r>
+      <w:r>
+        <w:rPr>
+          <w:lang w:val="en-ZA"/>
+        </w:rPr>
+        <w:t xml:space="preserve"> dealing with your biscuits being crisp when they’re supposed to be soft and being soft when they’re supposed to be crisp</w:t>
+      </w:r>
+      <w:r>
+        <w:rPr>
+          <w:lang w:val="en-ZA"/>
+        </w:rPr>
+        <w:t xml:space="preserve"> dealing with this judgement, is work.</w:t>
+      </w:r>
+    </w:p>
+    <w:p>
+      <w:pPr>
+        <w:pStyle w:val="Heading3"/>
+        <w:rPr>
+          <w:lang w:val="en-ZA"/>
+        </w:rPr>
+      </w:pPr>
+      <w:r>
+        <w:rPr>
+          <w:lang w:val="en-ZA"/>
+        </w:rPr>
+        <w:t>Why you?</w:t>
+      </w:r>
+    </w:p>
+    <w:p>
+      <w:pPr>
+        <w:rPr>
+          <w:lang w:val="en-ZA"/>
+        </w:rPr>
+      </w:pPr>
+      <w:r>
+        <w:rPr>
+          <w:lang w:val="en-ZA"/>
+        </w:rPr>
+        <w:t>I bet there’s something creative that you’ve wanted to do. Actually – let’s not get fancy and say creative.</w:t>
       </w:r>
       <w:r>
         <w:rPr>
@@ -220,9 +390,25 @@
         </w:rPr>
         <w:t xml:space="preserve"> </w:t>
       </w:r>
-    </w:p>
-    <w:p>
-      <w:pPr>
+      <w:r>
+        <w:rPr>
+          <w:lang w:val="en-ZA"/>
+        </w:rPr>
+        <w:t xml:space="preserve">I don’t want to get into that “follow your dream” thing. </w:t>
+      </w:r>
+      <w:r>
+        <w:rPr>
+          <w:lang w:val="en-ZA"/>
+        </w:rPr>
+        <w:t>Because when we say creative, we start thinking about artists and geniuses and that gives us a cop out.</w:t>
+      </w:r>
+      <w:r>
+        <w:rPr>
+          <w:lang w:val="en-ZA"/>
+        </w:rPr>
+        <w:t xml:space="preserve"> </w:t>
+      </w:r>
+      <w:r>
         <w:rPr>
           <w:b/>
           <w:bCs/>
@@ -230,7 +416,8 @@
           <w:iCs/>
           <w:lang w:val="en-ZA"/>
         </w:rPr>
-      </w:pPr>
+        <w:t>I’m not an artist, I’m not a genius.</w:t>
+      </w:r>
       <w:r>
         <w:rPr>
           <w:b/>
@@ -239,168 +426,7 @@
           <w:iCs/>
           <w:lang w:val="en-ZA"/>
         </w:rPr>
-        <w:t>They say there’s no time like the present, and they say there’s no present like time – but it’s a fucker to wrap.</w:t>
-      </w:r>
-    </w:p>
-    <w:p>
-      <w:pPr>
-        <w:pStyle w:val="Heading2"/>
-        <w:rPr>
-          <w:lang w:val="en-ZA"/>
-        </w:rPr>
-      </w:pPr>
-      <w:r>
-        <w:rPr>
-          <w:lang w:val="en-ZA"/>
-        </w:rPr>
-        <w:t>The biscuit tin and the biscuit</w:t>
-      </w:r>
-    </w:p>
-    <w:p>
-      <w:pPr>
-        <w:rPr>
-          <w:lang w:val="en-ZA"/>
-        </w:rPr>
-      </w:pPr>
-      <w:r>
-        <w:rPr>
-          <w:lang w:val="en-ZA"/>
-        </w:rPr>
-        <w:t>Why this? Because while I was writing my book on project management</w:t>
-      </w:r>
-      <w:r>
-        <w:rPr>
-          <w:lang w:val="en-ZA"/>
-        </w:rPr>
-        <w:t>,</w:t>
-      </w:r>
-      <w:r>
-        <w:rPr>
-          <w:lang w:val="en-ZA"/>
-        </w:rPr>
-        <w:t xml:space="preserve"> I realised something so blindingly obvious that most people don’t notice it.  Ideas and things are made of different stuff. </w:t>
-      </w:r>
-      <w:r>
-        <w:rPr>
-          <w:lang w:val="en-ZA"/>
-        </w:rPr>
-        <w:t>Descriptions of biscuits on the tin and the actual biscuit – they’re made of different stuff.</w:t>
-      </w:r>
-    </w:p>
-    <w:p>
-      <w:pPr>
-        <w:pStyle w:val="Heading3"/>
-        <w:rPr>
-          <w:lang w:val="en-ZA"/>
-        </w:rPr>
-      </w:pPr>
-      <w:r>
-        <w:rPr>
-          <w:lang w:val="en-ZA"/>
-        </w:rPr>
-        <w:t>Exact Match</w:t>
-      </w:r>
-    </w:p>
-    <w:p>
-      <w:pPr>
-        <w:rPr>
-          <w:lang w:val="en-ZA"/>
-        </w:rPr>
-      </w:pPr>
-      <w:r>
-        <w:rPr>
-          <w:lang w:val="en-ZA"/>
-        </w:rPr>
-        <w:t>Why is the great British Bake Off such a successful show? Because there’s something really dramatic about failed bakin</w:t>
-      </w:r>
-      <w:r>
-        <w:rPr>
-          <w:lang w:val="en-ZA"/>
-        </w:rPr>
-        <w:t>g – it’s drama, and it’s just making biscuits in a tent in Berkshire. But, of course, the biscuits get judged. These biscuits have consequences</w:t>
-      </w:r>
-      <w:r>
-        <w:rPr>
-          <w:lang w:val="en-ZA"/>
-        </w:rPr>
-        <w:t>!</w:t>
-      </w:r>
-    </w:p>
-    <w:p>
-      <w:pPr>
-        <w:rPr>
-          <w:lang w:val="en-ZA"/>
-        </w:rPr>
-      </w:pPr>
-      <w:r>
-        <w:rPr>
-          <w:lang w:val="en-ZA"/>
-        </w:rPr>
-        <w:t>Dealing with these emotions,</w:t>
-      </w:r>
-      <w:r>
-        <w:rPr>
-          <w:lang w:val="en-ZA"/>
-        </w:rPr>
-        <w:t xml:space="preserve"> dealing with your biscuits being crisp when they’re supposed to be soft and being soft when they’re supposed to be crisp</w:t>
-      </w:r>
-      <w:r>
-        <w:rPr>
-          <w:lang w:val="en-ZA"/>
-        </w:rPr>
-        <w:t xml:space="preserve"> dealing with this judgement, is work.</w:t>
-      </w:r>
-    </w:p>
-    <w:p>
-      <w:pPr>
-        <w:pStyle w:val="Heading3"/>
-        <w:rPr>
-          <w:lang w:val="en-ZA"/>
-        </w:rPr>
-      </w:pPr>
-      <w:r>
-        <w:rPr>
-          <w:lang w:val="en-ZA"/>
-        </w:rPr>
-        <w:lastRenderedPageBreak/>
-        <w:t>Why you?</w:t>
-      </w:r>
-    </w:p>
-    <w:p>
-      <w:pPr>
-        <w:rPr>
-          <w:lang w:val="en-ZA"/>
-        </w:rPr>
-      </w:pPr>
-      <w:r>
-        <w:rPr>
-          <w:lang w:val="en-ZA"/>
-        </w:rPr>
-        <w:t>I bet there’s something creative that you’ve wanted to do. Actually – let’s not get fancy and say creative.</w:t>
-      </w:r>
-      <w:r>
-        <w:rPr>
-          <w:lang w:val="en-ZA"/>
-        </w:rPr>
-        <w:t xml:space="preserve"> </w:t>
-      </w:r>
-      <w:r>
-        <w:rPr>
-          <w:lang w:val="en-ZA"/>
-        </w:rPr>
-        <w:t xml:space="preserve">I don’t want to get into that “follow your dream” thing. </w:t>
-      </w:r>
-      <w:r>
-        <w:rPr>
-          <w:lang w:val="en-ZA"/>
-        </w:rPr>
-        <w:t>Because when we say creative, we start thinking about artists and geniuses and that gives us a cop out.</w:t>
-      </w:r>
-      <w:r>
-        <w:rPr>
-          <w:lang w:val="en-ZA"/>
-        </w:rPr>
-        <w:t xml:space="preserve"> </w:t>
+        <w:t xml:space="preserve"> This is literally a conversation that I had with a friend of mine. He said that he was disappointed that his son wasn’t a genius. And I said – that’s not that surprising if you’re his father. It would be more suspicious if he w</w:t>
       </w:r>
       <w:r>
         <w:rPr>
@@ -410,9 +436,8 @@
           <w:iCs/>
           <w:lang w:val="en-ZA"/>
         </w:rPr>
-        <w:t xml:space="preserve">I’m not an </w:t>
-      </w:r>
-      <w:proofErr w:type="gramStart"/>
+        <w:t>ere</w:t>
+      </w:r>
       <w:r>
         <w:rPr>
           <w:b/>
@@ -421,9 +446,8 @@
           <w:iCs/>
           <w:lang w:val="en-ZA"/>
         </w:rPr>
-        <w:t>artist,</w:t>
-      </w:r>
-      <w:proofErr w:type="gramEnd"/>
+        <w:t xml:space="preserve"> a genius</w:t>
+      </w:r>
       <w:r>
         <w:rPr>
           <w:b/>
@@ -432,7 +456,50 @@
           <w:iCs/>
           <w:lang w:val="en-ZA"/>
         </w:rPr>
-        <w:t xml:space="preserve"> I’m not a genius.</w:t>
+        <w:t xml:space="preserve"> – I’d be doing the 23 and me if he were.</w:t>
+      </w:r>
+    </w:p>
+    <w:p>
+      <w:pPr>
+        <w:rPr>
+          <w:lang w:val="en-ZA"/>
+        </w:rPr>
+      </w:pPr>
+      <w:r>
+        <w:rPr>
+          <w:lang w:val="en-ZA"/>
+        </w:rPr>
+        <w:t>Let’s forget about creativity. Let’s just think about</w:t>
+      </w:r>
+      <w:r>
+        <w:rPr>
+          <w:lang w:val="en-ZA"/>
+        </w:rPr>
+        <w:t xml:space="preserve"> something that you’ve wanted to do. And then you didn’t</w:t>
+      </w:r>
+      <w:r>
+        <w:rPr>
+          <w:lang w:val="en-ZA"/>
+        </w:rPr>
+        <w:t xml:space="preserve"> do it</w:t>
+      </w:r>
+      <w:r>
+        <w:rPr>
+          <w:lang w:val="en-ZA"/>
+        </w:rPr>
+        <w:t>.</w:t>
+      </w:r>
+      <w:r>
+        <w:rPr>
+          <w:lang w:val="en-ZA"/>
+        </w:rPr>
+        <w:t xml:space="preserve"> I bet there’s a biscuit that you fantasised about making. And then you didn’t make it. Or maybe you took lessons for a while.</w:t>
+      </w:r>
+      <w:r>
+        <w:rPr>
+          <w:lang w:val="en-ZA"/>
+        </w:rPr>
+        <w:t xml:space="preserve"> You made a biscuit – and it didn’t turn out how you expected. </w:t>
       </w:r>
       <w:r>
         <w:rPr>
@@ -442,7 +509,7 @@
           <w:iCs/>
           <w:lang w:val="en-ZA"/>
         </w:rPr>
-        <w:t xml:space="preserve"> This is literally a conversation that I had with a friend of mine. He said that he was disappointed that his son wasn’t a genius. And I said – that’s not that surprising if you’re his father. It would be more suspicious if he was a genius</w:t>
+        <w:t>Like on the bake off, it was soft when it should have been crisp</w:t>
       </w:r>
       <w:r>
         <w:rPr>
@@ -452,50 +519,7 @@
           <w:iCs/>
           <w:lang w:val="en-ZA"/>
         </w:rPr>
-        <w:t xml:space="preserve"> – I’d be doing the 23 and me if he were.</w:t>
-      </w:r>
-    </w:p>
-    <w:p>
-      <w:pPr>
-        <w:rPr>
-          <w:lang w:val="en-ZA"/>
-        </w:rPr>
-      </w:pPr>
-      <w:r>
-        <w:rPr>
-          <w:lang w:val="en-ZA"/>
-        </w:rPr>
-        <w:t>Let’s forget about creativity. Let’s just think about</w:t>
-      </w:r>
-      <w:r>
-        <w:rPr>
-          <w:lang w:val="en-ZA"/>
-        </w:rPr>
-        <w:t xml:space="preserve"> something that you’ve wanted to do. And then you didn’t</w:t>
-      </w:r>
-      <w:r>
-        <w:rPr>
-          <w:lang w:val="en-ZA"/>
-        </w:rPr>
-        <w:t xml:space="preserve"> do it</w:t>
-      </w:r>
-      <w:r>
-        <w:rPr>
-          <w:lang w:val="en-ZA"/>
-        </w:rPr>
-        <w:t>.</w:t>
-      </w:r>
-      <w:r>
-        <w:rPr>
-          <w:lang w:val="en-ZA"/>
-        </w:rPr>
-        <w:t xml:space="preserve"> I bet there’s a biscuit that you fantasised about making. And then you didn’t make it. Or maybe you took lessons for a while.</w:t>
-      </w:r>
-      <w:r>
-        <w:rPr>
-          <w:lang w:val="en-ZA"/>
-        </w:rPr>
-        <w:t xml:space="preserve"> You made a biscuit – and it didn’t turn out how you expected. </w:t>
+        <w:t>y.</w:t>
       </w:r>
       <w:r>
         <w:rPr>
@@ -505,7 +529,7 @@
           <w:iCs/>
           <w:lang w:val="en-ZA"/>
         </w:rPr>
-        <w:t>Like on the bake off, it was soft when it should have been crisp</w:t>
+        <w:t xml:space="preserve"> </w:t>
       </w:r>
       <w:r>
         <w:rPr>
@@ -515,7 +539,7 @@
           <w:iCs/>
           <w:lang w:val="en-ZA"/>
         </w:rPr>
-        <w:t>y.</w:t>
+        <w:t>A</w:t>
       </w:r>
       <w:r>
         <w:rPr>
@@ -525,9 +549,95 @@
           <w:iCs/>
           <w:lang w:val="en-ZA"/>
         </w:rPr>
-        <w:t xml:space="preserve"> </w:t>
-      </w:r>
-      <w:r>
+        <w:t>nd it was crispy when it should have been soft.</w:t>
+      </w:r>
+      <w:r>
+        <w:rPr>
+          <w:lang w:val="en-ZA"/>
+        </w:rPr>
+        <w:t xml:space="preserve"> And then you gave up</w:t>
+      </w:r>
+      <w:r>
+        <w:rPr>
+          <w:lang w:val="en-ZA"/>
+        </w:rPr>
+        <w:t xml:space="preserve"> the lessons, or you gave up practicing</w:t>
+      </w:r>
+      <w:r>
+        <w:rPr>
+          <w:lang w:val="en-ZA"/>
+        </w:rPr>
+        <w:t xml:space="preserve">. </w:t>
+      </w:r>
+      <w:r>
+        <w:rPr>
+          <w:lang w:val="en-ZA"/>
+        </w:rPr>
+        <w:t>Maybe you got to a point where you weren’t making any progress, so you just kind of stopped. Maybe you did something and somebody said something snidey or sarcastic and you died a little bit inside</w:t>
+      </w:r>
+      <w:r>
+        <w:rPr>
+          <w:lang w:val="en-ZA"/>
+        </w:rPr>
+        <w:t xml:space="preserve"> and then either consciously, or unconsciously, you decided never to do that thing again.</w:t>
+      </w:r>
+    </w:p>
+    <w:p>
+      <w:pPr>
+        <w:rPr>
+          <w:lang w:val="en-ZA"/>
+        </w:rPr>
+      </w:pPr>
+      <w:r>
+        <w:rPr>
+          <w:lang w:val="en-ZA"/>
+        </w:rPr>
+        <w:t>That’s why you – because I think this has happened to everybody.</w:t>
+      </w:r>
+    </w:p>
+    <w:p>
+      <w:pPr>
+        <w:rPr>
+          <w:rStyle w:val="Heading2Char"/>
+          <w:lang w:val="en-ZA"/>
+        </w:rPr>
+      </w:pPr>
+      <w:r>
+        <w:rPr>
+          <w:rStyle w:val="Heading2Char"/>
+          <w:lang w:val="en-ZA"/>
+        </w:rPr>
+        <w:t>Emotional labou</w:t>
+      </w:r>
+      <w:r>
+        <w:rPr>
+          <w:rStyle w:val="Heading2Char"/>
+          <w:lang w:val="en-ZA"/>
+        </w:rPr>
+        <w:t>r</w:t>
+      </w:r>
+    </w:p>
+    <w:p>
+      <w:pPr>
+        <w:rPr>
+          <w:lang w:val="en-ZA"/>
+        </w:rPr>
+      </w:pPr>
+      <w:r>
+        <w:rPr>
+          <w:lang w:val="en-ZA"/>
+        </w:rPr>
+        <w:t>This is the work that you need to do to deal with emotions that you don’t want, or don’t expect to have.</w:t>
+      </w:r>
+      <w:r>
+        <w:rPr>
+          <w:lang w:val="en-ZA"/>
+        </w:rPr>
+        <w:t xml:space="preserve">  A writer called Arlie Russell Hochschild wrote a book called “The Managed Heart.” And she calls this emotional labour.</w:t>
+      </w:r>
+    </w:p>
+    <w:p>
+      <w:pPr>
         <w:rPr>
           <w:b/>
           <w:bCs/>
@@ -535,8 +645,7 @@
           <w:iCs/>
           <w:lang w:val="en-ZA"/>
         </w:rPr>
-        <w:t>A</w:t>
-      </w:r>
+      </w:pPr>
       <w:r>
         <w:rPr>
           <w:b/>
@@ -545,96 +654,9 @@
           <w:iCs/>
           <w:lang w:val="en-ZA"/>
         </w:rPr>
-        <w:t>nd it was crispy when it should have been soft.</w:t>
-      </w:r>
-      <w:r>
-        <w:rPr>
-          <w:lang w:val="en-ZA"/>
-        </w:rPr>
-        <w:t xml:space="preserve"> And then you gave them up</w:t>
-      </w:r>
-      <w:r>
-        <w:rPr>
-          <w:lang w:val="en-ZA"/>
-        </w:rPr>
-        <w:t xml:space="preserve"> the lessons, or you gave up practicing</w:t>
-      </w:r>
-      <w:r>
-        <w:rPr>
-          <w:lang w:val="en-ZA"/>
-        </w:rPr>
-        <w:t xml:space="preserve">. </w:t>
-      </w:r>
-      <w:r>
-        <w:rPr>
-          <w:lang w:val="en-ZA"/>
-        </w:rPr>
-        <w:t xml:space="preserve">Maybe you got to a point where you weren’t making any progress, so you just kind of stopped. Maybe you did </w:t>
-      </w:r>
-      <w:proofErr w:type="gramStart"/>
-      <w:r>
-        <w:rPr>
-          <w:lang w:val="en-ZA"/>
-        </w:rPr>
-        <w:t>something</w:t>
-      </w:r>
-      <w:proofErr w:type="gramEnd"/>
-      <w:r>
-        <w:rPr>
-          <w:lang w:val="en-ZA"/>
-        </w:rPr>
-        <w:t xml:space="preserve"> and somebody said something snidey or sarcastic and you died a little bit inside</w:t>
-      </w:r>
-      <w:r>
-        <w:rPr>
-          <w:lang w:val="en-ZA"/>
-        </w:rPr>
-        <w:t xml:space="preserve"> and then either consciously, or unconsciously, you decided never to do that thing again.</w:t>
-      </w:r>
-    </w:p>
-    <w:p>
-      <w:pPr>
-        <w:rPr>
-          <w:rStyle w:val="Heading2Char"/>
-          <w:lang w:val="en-ZA"/>
-        </w:rPr>
-      </w:pPr>
-      <w:r>
-        <w:rPr>
-          <w:rStyle w:val="Heading2Char"/>
-          <w:lang w:val="en-ZA"/>
-        </w:rPr>
-        <w:t>Emotional labou</w:t>
-      </w:r>
-      <w:r>
-        <w:rPr>
-          <w:rStyle w:val="Heading2Char"/>
-          <w:lang w:val="en-ZA"/>
-        </w:rPr>
-        <w:t>r</w:t>
-      </w:r>
-    </w:p>
-    <w:p>
-      <w:pPr>
-        <w:rPr>
-          <w:lang w:val="en-ZA"/>
-        </w:rPr>
-      </w:pPr>
-      <w:r>
-        <w:rPr>
-          <w:lang w:val="en-ZA"/>
-        </w:rPr>
-        <w:t>This is the work that you need to do to deal with emotions that you don’t want, or don’t expect to have.</w:t>
-      </w:r>
-      <w:r>
-        <w:rPr>
-          <w:lang w:val="en-ZA"/>
-        </w:rPr>
-        <w:t xml:space="preserve">  A writer called Arlie Russell Hochschild wrote a book called “The Managed Heart.” And she calls this emotional labour.</w:t>
-      </w:r>
-    </w:p>
-    <w:p>
-      <w:pPr>
+        <w:t xml:space="preserve">Now by emotional labour, I don’t mean what the nurses said to my mother when I was born – with </w:t>
+      </w:r>
+      <w:r>
         <w:rPr>
           <w:b/>
           <w:bCs/>
@@ -642,7 +664,8 @@
           <w:iCs/>
           <w:lang w:val="en-ZA"/>
         </w:rPr>
-      </w:pPr>
+        <w:t>grave</w:t>
+      </w:r>
       <w:r>
         <w:rPr>
           <w:b/>
@@ -651,7 +674,32 @@
           <w:iCs/>
           <w:lang w:val="en-ZA"/>
         </w:rPr>
-        <w:t xml:space="preserve">Now by emotional labour, I don’t mean what the nurses said to my mother when I was born – with </w:t>
+        <w:t xml:space="preserve"> faces – “It’s a ginger!”</w:t>
+      </w:r>
+    </w:p>
+    <w:p>
+      <w:pPr>
+        <w:rPr>
+          <w:lang w:val="en-ZA"/>
+        </w:rPr>
+      </w:pPr>
+      <w:r>
+        <w:rPr>
+          <w:lang w:val="en-ZA"/>
+        </w:rPr>
+        <w:t xml:space="preserve">Emotional labour is the work that you have to do to deal with your emotions. I’ve seen a couple of reports of famous actors talking about </w:t>
+      </w:r>
+      <w:r>
+        <w:rPr>
+          <w:lang w:val="en-ZA"/>
+        </w:rPr>
+        <w:t xml:space="preserve">this. </w:t>
+      </w:r>
+      <w:r>
+        <w:rPr>
+          <w:lang w:val="en-ZA"/>
+        </w:rPr>
+        <w:t xml:space="preserve">James McAvoy saying that he’s known some people who were fantastic actors – but they just couldn’t take the rejection. And apparently Patrick Stewart gave a speech at a graduation at a drama school where he said, that’s you </w:t>
       </w:r>
       <w:r>
         <w:rPr>
@@ -661,7 +709,19 @@
           <w:iCs/>
           <w:lang w:val="en-ZA"/>
         </w:rPr>
-        <w:t>grave</w:t>
+        <w:t>job</w:t>
+      </w:r>
+      <w:r>
+        <w:rPr>
+          <w:lang w:val="en-ZA"/>
+        </w:rPr>
+        <w:t xml:space="preserve"> now. </w:t>
+      </w:r>
+      <w:r>
+        <w:rPr>
+          <w:lang w:val="en-ZA"/>
+        </w:rPr>
+        <w:t xml:space="preserve">Your </w:t>
       </w:r>
       <w:r>
         <w:rPr>
@@ -671,69 +731,12 @@
           <w:iCs/>
           <w:lang w:val="en-ZA"/>
         </w:rPr>
-        <w:t xml:space="preserve"> faces – “It’s a ginger!”</w:t>
-      </w:r>
-    </w:p>
-    <w:p>
-      <w:pPr>
-        <w:rPr>
-          <w:lang w:val="en-ZA"/>
-        </w:rPr>
-      </w:pPr>
-      <w:r>
-        <w:rPr>
-          <w:lang w:val="en-ZA"/>
-        </w:rPr>
-        <w:t xml:space="preserve">Emotional labour is the work that you have to do to deal with your emotions. I’ve seen a couple of reports of famous actors talking about </w:t>
-      </w:r>
-      <w:r>
-        <w:rPr>
-          <w:lang w:val="en-ZA"/>
-        </w:rPr>
-        <w:t xml:space="preserve">this. </w:t>
-      </w:r>
-      <w:r>
-        <w:rPr>
-          <w:lang w:val="en-ZA"/>
-        </w:rPr>
-        <w:t xml:space="preserve">James McAvoy saying that he’s known some people who were fantastic actors – but they just couldn’t take the rejection. And apparently Patrick Stewart gave a speech at a graduation at a drama school where he said, that’s you </w:t>
-      </w:r>
-      <w:r>
-        <w:rPr>
-          <w:b/>
-          <w:bCs/>
-          <w:i/>
-          <w:iCs/>
-          <w:lang w:val="en-ZA"/>
-        </w:rPr>
         <w:t>job</w:t>
       </w:r>
       <w:r>
         <w:rPr>
           <w:lang w:val="en-ZA"/>
         </w:rPr>
-        <w:t xml:space="preserve"> now. </w:t>
-      </w:r>
-      <w:r>
-        <w:rPr>
-          <w:lang w:val="en-ZA"/>
-        </w:rPr>
-        <w:t xml:space="preserve">Your </w:t>
-      </w:r>
-      <w:r>
-        <w:rPr>
-          <w:b/>
-          <w:bCs/>
-          <w:i/>
-          <w:iCs/>
-          <w:lang w:val="en-ZA"/>
-        </w:rPr>
-        <w:t>job</w:t>
-      </w:r>
-      <w:r>
-        <w:rPr>
-          <w:lang w:val="en-ZA"/>
-        </w:rPr>
         <w:t xml:space="preserve"> is to take the rejection.</w:t>
       </w:r>
       <w:r>
@@ -780,6 +783,7 @@
           <w:rStyle w:val="Heading3Char"/>
           <w:lang w:val="en-ZA"/>
         </w:rPr>
+        <w:lastRenderedPageBreak/>
         <w:t>Six basic emotions</w:t>
       </w:r>
       <w:r>
@@ -826,294 +830,322 @@
         <w:rPr>
           <w:lang w:val="en-ZA"/>
         </w:rPr>
+        <w:t xml:space="preserve">  That your pet died</w:t>
+      </w:r>
+    </w:p>
+    <w:p>
+      <w:pPr>
+        <w:rPr>
+          <w:lang w:val="en-ZA"/>
+        </w:rPr>
+      </w:pPr>
+      <w:r>
+        <w:rPr>
+          <w:lang w:val="en-ZA"/>
+        </w:rPr>
+        <w:t xml:space="preserve">  That you got on the scales and realised how much you weigh, even though you've been struggling with your diet.</w:t>
+      </w:r>
+    </w:p>
+    <w:p>
+      <w:pPr>
+        <w:rPr>
+          <w:lang w:val="en-ZA"/>
+        </w:rPr>
+      </w:pPr>
+      <w:r>
+        <w:rPr>
+          <w:lang w:val="en-ZA"/>
+        </w:rPr>
+        <w:t xml:space="preserve">  You lost your job.</w:t>
+      </w:r>
+    </w:p>
+    <w:p>
+      <w:pPr>
+        <w:rPr>
+          <w:lang w:val="en-ZA"/>
+        </w:rPr>
+      </w:pPr>
+      <w:r>
+        <w:rPr>
+          <w:lang w:val="en-ZA"/>
+        </w:rPr>
+        <w:t xml:space="preserve">  What other examples have we got of sadness?</w:t>
+      </w:r>
+    </w:p>
+    <w:p>
+      <w:pPr>
+        <w:rPr>
+          <w:lang w:val="en-ZA"/>
+        </w:rPr>
+      </w:pPr>
+      <w:r>
+        <w:rPr>
+          <w:lang w:val="en-ZA"/>
+        </w:rPr>
+        <w:t xml:space="preserve">  What about vast sadness? What about tiny sadness?</w:t>
+      </w:r>
+    </w:p>
+    <w:p>
+      <w:pPr>
+        <w:rPr>
+          <w:lang w:val="en-ZA"/>
+        </w:rPr>
+      </w:pPr>
+      <w:r>
+        <w:rPr>
+          <w:lang w:val="en-ZA"/>
+        </w:rPr>
+        <w:t>happiness</w:t>
+      </w:r>
+    </w:p>
+    <w:p>
+      <w:pPr>
+        <w:rPr>
+          <w:lang w:val="en-ZA"/>
+        </w:rPr>
+      </w:pPr>
+      <w:r>
+        <w:rPr>
+          <w:lang w:val="en-ZA"/>
+        </w:rPr>
+        <w:t xml:space="preserve">  That you won the lottery</w:t>
+      </w:r>
+    </w:p>
+    <w:p>
+      <w:pPr>
+        <w:rPr>
+          <w:lang w:val="en-ZA"/>
+        </w:rPr>
+      </w:pPr>
+      <w:r>
+        <w:rPr>
+          <w:lang w:val="en-ZA"/>
+        </w:rPr>
+        <w:t xml:space="preserve">  Er - I was very happy when I got my philosophy degree, I got a 2:1, I started jumping around the room</w:t>
+      </w:r>
+      <w:r>
+        <w:rPr>
+          <w:lang w:val="en-ZA"/>
+        </w:rPr>
+        <w:t xml:space="preserve"> my mum thought I was having a nervous breakdown.</w:t>
+      </w:r>
+    </w:p>
+    <w:p>
+      <w:pPr>
+        <w:rPr>
+          <w:lang w:val="en-ZA"/>
+        </w:rPr>
+      </w:pPr>
+      <w:r>
+        <w:rPr>
+          <w:lang w:val="en-ZA"/>
+        </w:rPr>
+        <w:t xml:space="preserve">  That you finally got laid.</w:t>
+      </w:r>
+    </w:p>
+    <w:p>
+      <w:pPr>
+        <w:rPr>
+          <w:lang w:val="en-ZA"/>
+        </w:rPr>
+      </w:pPr>
+      <w:r>
+        <w:rPr>
+          <w:lang w:val="en-ZA"/>
+        </w:rPr>
+        <w:t>fear</w:t>
+      </w:r>
+    </w:p>
+    <w:p>
+      <w:pPr>
+        <w:rPr>
+          <w:lang w:val="en-ZA"/>
+        </w:rPr>
+      </w:pPr>
+      <w:r>
+        <w:rPr>
+          <w:lang w:val="en-ZA"/>
+        </w:rPr>
+        <w:t xml:space="preserve">  That someone will see your web history</w:t>
+      </w:r>
+    </w:p>
+    <w:p>
+      <w:pPr>
+        <w:rPr>
+          <w:lang w:val="en-ZA"/>
+        </w:rPr>
+      </w:pPr>
+      <w:r>
+        <w:rPr>
+          <w:lang w:val="en-ZA"/>
+        </w:rPr>
+        <w:t xml:space="preserve">  That the funny pain in your side is a fatal disease that will kill you</w:t>
+      </w:r>
+    </w:p>
+    <w:p>
+      <w:pPr>
+        <w:rPr>
+          <w:lang w:val="en-ZA"/>
+        </w:rPr>
+      </w:pPr>
+      <w:r>
+        <w:rPr>
+          <w:lang w:val="en-ZA"/>
+        </w:rPr>
+        <w:t xml:space="preserve">  That your loved one will run off with someone else</w:t>
+      </w:r>
+    </w:p>
+    <w:p>
+      <w:pPr>
+        <w:rPr>
+          <w:b/>
+          <w:bCs/>
+          <w:lang w:val="en-ZA"/>
+        </w:rPr>
+      </w:pPr>
+      <w:r>
+        <w:rPr>
+          <w:lang w:val="en-ZA"/>
+        </w:rPr>
+        <w:t xml:space="preserve">  </w:t>
+      </w:r>
+      <w:r>
+        <w:rPr>
+          <w:b/>
+          <w:bCs/>
+          <w:lang w:val="en-ZA"/>
+        </w:rPr>
+        <w:t>That your loved one won't run off with someone else</w:t>
+      </w:r>
+    </w:p>
+    <w:p>
+      <w:pPr>
+        <w:rPr>
+          <w:lang w:val="en-ZA"/>
+        </w:rPr>
+      </w:pPr>
+      <w:r>
+        <w:rPr>
+          <w:b/>
+          <w:bCs/>
+          <w:lang w:val="en-ZA"/>
+        </w:rPr>
+        <w:t xml:space="preserve">  </w:t>
+      </w:r>
+      <w:r>
+        <w:rPr>
+          <w:lang w:val="en-ZA"/>
+        </w:rPr>
+        <w:t xml:space="preserve">These are the big fears – what about some tiny ones? That you’ve run out </w:t>
+      </w:r>
+      <w:r>
+        <w:rPr>
+          <w:lang w:val="en-ZA"/>
+        </w:rPr>
+        <w:t>milk. That you can’t remember which jar is the decaf coffee and which is the full caff.</w:t>
+      </w:r>
+      <w:r>
+        <w:rPr>
+          <w:lang w:val="en-ZA"/>
+        </w:rPr>
+        <w:t xml:space="preserve"> </w:t>
+      </w:r>
+    </w:p>
+    <w:p>
+      <w:pPr>
+        <w:rPr>
+          <w:lang w:val="en-ZA"/>
+        </w:rPr>
+      </w:pPr>
+      <w:r>
+        <w:rPr>
+          <w:lang w:val="en-ZA"/>
+        </w:rPr>
+        <w:t>anger</w:t>
+      </w:r>
+    </w:p>
+    <w:p>
+      <w:pPr>
+        <w:rPr>
+          <w:lang w:val="en-ZA"/>
+        </w:rPr>
+      </w:pPr>
+      <w:r>
+        <w:rPr>
+          <w:lang w:val="en-ZA"/>
+        </w:rPr>
+        <w:t xml:space="preserve">  That you can't get an appointment at the doctor</w:t>
+      </w:r>
+    </w:p>
+    <w:p>
+      <w:pPr>
+        <w:rPr>
+          <w:lang w:val="en-ZA"/>
+        </w:rPr>
+      </w:pPr>
+      <w:r>
+        <w:rPr>
+          <w:lang w:val="en-ZA"/>
+        </w:rPr>
+        <w:t xml:space="preserve">  That somebody on the internet said something that you didn't like</w:t>
+      </w:r>
+    </w:p>
+    <w:p>
+      <w:pPr>
+        <w:rPr>
+          <w:lang w:val="en-ZA"/>
+        </w:rPr>
+      </w:pPr>
+      <w:r>
+        <w:rPr>
+          <w:lang w:val="en-ZA"/>
+        </w:rPr>
+        <w:t>surprise</w:t>
+      </w:r>
+    </w:p>
+    <w:p>
+      <w:pPr>
+        <w:rPr>
+          <w:lang w:val="en-ZA"/>
+        </w:rPr>
+      </w:pPr>
+      <w:r>
+        <w:rPr>
+          <w:lang w:val="en-ZA"/>
+        </w:rPr>
+        <w:t xml:space="preserve">  That someone is interested in what you're doing</w:t>
+      </w:r>
+    </w:p>
+    <w:p>
+      <w:pPr>
+        <w:rPr>
+          <w:lang w:val="en-ZA"/>
+        </w:rPr>
+      </w:pPr>
+      <w:r>
+        <w:rPr>
+          <w:lang w:val="en-ZA"/>
+        </w:rPr>
+        <w:t xml:space="preserve">  That while you're cleaning windows, someone jumped of a building and fell past you</w:t>
+      </w:r>
+      <w:r>
+        <w:rPr>
+          <w:lang w:val="en-ZA"/>
+        </w:rPr>
+        <w:t xml:space="preserve">. This is a real example used in text books, someone happened to take a photograph at that exact moment. And they have the perfect surprised face. </w:t>
+      </w:r>
+    </w:p>
+    <w:p>
+      <w:pPr>
+        <w:rPr>
+          <w:lang w:val="en-ZA"/>
+        </w:rPr>
+      </w:pPr>
+      <w:r>
+        <w:rPr>
+          <w:lang w:val="en-ZA"/>
+        </w:rPr>
         <w:lastRenderedPageBreak/>
-        <w:t xml:space="preserve">  That your pet died</w:t>
-      </w:r>
-    </w:p>
-    <w:p>
-      <w:pPr>
-        <w:rPr>
-          <w:lang w:val="en-ZA"/>
-        </w:rPr>
-      </w:pPr>
-      <w:r>
-        <w:rPr>
-          <w:lang w:val="en-ZA"/>
-        </w:rPr>
-        <w:t xml:space="preserve">  That you got on the scales and realised how much you weigh, even though you've been struggling with your diet.</w:t>
-      </w:r>
-    </w:p>
-    <w:p>
-      <w:pPr>
-        <w:rPr>
-          <w:lang w:val="en-ZA"/>
-        </w:rPr>
-      </w:pPr>
-      <w:r>
-        <w:rPr>
-          <w:lang w:val="en-ZA"/>
-        </w:rPr>
-        <w:t xml:space="preserve">  You lost your job.</w:t>
-      </w:r>
-    </w:p>
-    <w:p>
-      <w:pPr>
-        <w:rPr>
-          <w:lang w:val="en-ZA"/>
-        </w:rPr>
-      </w:pPr>
-      <w:r>
-        <w:rPr>
-          <w:lang w:val="en-ZA"/>
-        </w:rPr>
-        <w:t xml:space="preserve">  What other examples have we got of sadness?</w:t>
-      </w:r>
-    </w:p>
-    <w:p>
-      <w:pPr>
-        <w:rPr>
-          <w:lang w:val="en-ZA"/>
-        </w:rPr>
-      </w:pPr>
-      <w:r>
-        <w:rPr>
-          <w:lang w:val="en-ZA"/>
-        </w:rPr>
-        <w:t>happiness</w:t>
-      </w:r>
-    </w:p>
-    <w:p>
-      <w:pPr>
-        <w:rPr>
-          <w:lang w:val="en-ZA"/>
-        </w:rPr>
-      </w:pPr>
-      <w:r>
-        <w:rPr>
-          <w:lang w:val="en-ZA"/>
-        </w:rPr>
-        <w:t xml:space="preserve">  That you won the lottery</w:t>
-      </w:r>
-    </w:p>
-    <w:p>
-      <w:pPr>
-        <w:rPr>
-          <w:lang w:val="en-ZA"/>
-        </w:rPr>
-      </w:pPr>
-      <w:r>
-        <w:rPr>
-          <w:lang w:val="en-ZA"/>
-        </w:rPr>
-        <w:t xml:space="preserve">  Er - I was very happy when I got my philosophy degree, I got a 2:</w:t>
-      </w:r>
-      <w:proofErr w:type="gramStart"/>
-      <w:r>
-        <w:rPr>
-          <w:lang w:val="en-ZA"/>
-        </w:rPr>
-        <w:t>1 ,</w:t>
-      </w:r>
-      <w:proofErr w:type="gramEnd"/>
-      <w:r>
-        <w:rPr>
-          <w:lang w:val="en-ZA"/>
-        </w:rPr>
-        <w:t xml:space="preserve"> I started jumping around the room</w:t>
-      </w:r>
-      <w:r>
-        <w:rPr>
-          <w:lang w:val="en-ZA"/>
-        </w:rPr>
-        <w:t xml:space="preserve"> my mum thought I was having a nervous breakdown.</w:t>
-      </w:r>
-    </w:p>
-    <w:p>
-      <w:pPr>
-        <w:rPr>
-          <w:lang w:val="en-ZA"/>
-        </w:rPr>
-      </w:pPr>
-      <w:r>
-        <w:rPr>
-          <w:lang w:val="en-ZA"/>
-        </w:rPr>
-        <w:t xml:space="preserve">  That you finally got laid.</w:t>
-      </w:r>
-    </w:p>
-    <w:p>
-      <w:pPr>
-        <w:rPr>
-          <w:lang w:val="en-ZA"/>
-        </w:rPr>
-      </w:pPr>
-      <w:r>
-        <w:rPr>
-          <w:lang w:val="en-ZA"/>
-        </w:rPr>
-        <w:t>fear</w:t>
-      </w:r>
-    </w:p>
-    <w:p>
-      <w:pPr>
-        <w:rPr>
-          <w:lang w:val="en-ZA"/>
-        </w:rPr>
-      </w:pPr>
-      <w:r>
-        <w:rPr>
-          <w:lang w:val="en-ZA"/>
-        </w:rPr>
-        <w:t xml:space="preserve">  That someone will see your web history</w:t>
-      </w:r>
-    </w:p>
-    <w:p>
-      <w:pPr>
-        <w:rPr>
-          <w:lang w:val="en-ZA"/>
-        </w:rPr>
-      </w:pPr>
-      <w:r>
-        <w:rPr>
-          <w:lang w:val="en-ZA"/>
-        </w:rPr>
-        <w:t xml:space="preserve">  That the funny pain in your side is a fatal disease that will kill you</w:t>
-      </w:r>
-    </w:p>
-    <w:p>
-      <w:pPr>
-        <w:rPr>
-          <w:lang w:val="en-ZA"/>
-        </w:rPr>
-      </w:pPr>
-      <w:r>
-        <w:rPr>
-          <w:lang w:val="en-ZA"/>
-        </w:rPr>
-        <w:t xml:space="preserve">  That your loved one will run off with someone else</w:t>
-      </w:r>
-    </w:p>
-    <w:p>
-      <w:pPr>
-        <w:rPr>
-          <w:lang w:val="en-ZA"/>
-        </w:rPr>
-      </w:pPr>
-      <w:r>
-        <w:rPr>
-          <w:lang w:val="en-ZA"/>
-        </w:rPr>
-        <w:t xml:space="preserve">  That your loved one won't run off with someone else</w:t>
-      </w:r>
-    </w:p>
-    <w:p>
-      <w:pPr>
-        <w:rPr>
-          <w:lang w:val="en-ZA"/>
-        </w:rPr>
-      </w:pPr>
-      <w:r>
-        <w:rPr>
-          <w:lang w:val="en-ZA"/>
-        </w:rPr>
-        <w:t>anger</w:t>
-      </w:r>
-    </w:p>
-    <w:p>
-      <w:pPr>
-        <w:rPr>
-          <w:lang w:val="en-ZA"/>
-        </w:rPr>
-      </w:pPr>
-      <w:r>
-        <w:rPr>
-          <w:lang w:val="en-ZA"/>
-        </w:rPr>
-        <w:t xml:space="preserve">  That you can't get an appointment at the doctor</w:t>
-      </w:r>
-    </w:p>
-    <w:p>
-      <w:pPr>
-        <w:rPr>
-          <w:lang w:val="en-ZA"/>
-        </w:rPr>
-      </w:pPr>
-      <w:r>
-        <w:rPr>
-          <w:lang w:val="en-ZA"/>
-        </w:rPr>
-        <w:t xml:space="preserve">  That somebody on the internet said something that you didn't like</w:t>
-      </w:r>
-    </w:p>
-    <w:p>
-      <w:pPr>
-        <w:rPr>
-          <w:lang w:val="en-ZA"/>
-        </w:rPr>
-      </w:pPr>
-      <w:r>
-        <w:rPr>
-          <w:lang w:val="en-ZA"/>
-        </w:rPr>
-        <w:t>surprise</w:t>
-      </w:r>
-    </w:p>
-    <w:p>
-      <w:pPr>
-        <w:rPr>
-          <w:lang w:val="en-ZA"/>
-        </w:rPr>
-      </w:pPr>
-      <w:r>
-        <w:rPr>
-          <w:lang w:val="en-ZA"/>
-        </w:rPr>
-        <w:t xml:space="preserve">  That someone is interested in what you're doing</w:t>
-      </w:r>
-    </w:p>
-    <w:p>
-      <w:pPr>
-        <w:rPr>
-          <w:lang w:val="en-ZA"/>
-        </w:rPr>
-      </w:pPr>
-      <w:r>
-        <w:rPr>
-          <w:lang w:val="en-ZA"/>
-        </w:rPr>
-        <w:t xml:space="preserve">  That while you're cleaning windows, someone jumped of a building and fell past you</w:t>
-      </w:r>
-      <w:r>
-        <w:rPr>
-          <w:lang w:val="en-ZA"/>
-        </w:rPr>
-        <w:t xml:space="preserve">. This is a real example used in </w:t>
-      </w:r>
-      <w:proofErr w:type="gramStart"/>
-      <w:r>
-        <w:rPr>
-          <w:lang w:val="en-ZA"/>
-        </w:rPr>
-        <w:t>text books</w:t>
-      </w:r>
-      <w:proofErr w:type="gramEnd"/>
-      <w:r>
-        <w:rPr>
-          <w:lang w:val="en-ZA"/>
-        </w:rPr>
-        <w:t xml:space="preserve">, someone happened to take a photograph at that exact moment. And they have the perfect surprised face. </w:t>
-      </w:r>
-    </w:p>
-    <w:p>
-      <w:pPr>
-        <w:rPr>
-          <w:lang w:val="en-ZA"/>
-        </w:rPr>
-      </w:pPr>
-      <w:r>
-        <w:rPr>
-          <w:lang w:val="en-ZA"/>
-        </w:rPr>
         <w:t xml:space="preserve">  That it's not butter</w:t>
       </w:r>
     </w:p>
@@ -1192,7 +1224,6 @@
         <w:rPr>
           <w:lang w:val="en-ZA"/>
         </w:rPr>
-        <w:lastRenderedPageBreak/>
         <w:t xml:space="preserve">  At the stains on your underwear in the laundry</w:t>
       </w:r>
     </w:p>
@@ -1257,48 +1288,20 @@
         <w:rPr>
           <w:lang w:val="en-ZA"/>
         </w:rPr>
-        <w:t xml:space="preserve">  When I feel </w:t>
-      </w:r>
-      <w:proofErr w:type="gramStart"/>
-      <w:r>
-        <w:rPr>
-          <w:lang w:val="en-ZA"/>
-        </w:rPr>
-        <w:t>bad</w:t>
-      </w:r>
-      <w:proofErr w:type="gramEnd"/>
-      <w:r>
-        <w:rPr>
-          <w:lang w:val="en-ZA"/>
-        </w:rPr>
-        <w:t xml:space="preserve"> and I immediately want the bad feeling to go away</w:t>
-      </w:r>
-    </w:p>
-    <w:p>
-      <w:pPr>
-        <w:rPr>
-          <w:lang w:val="en-ZA"/>
-        </w:rPr>
-      </w:pPr>
-      <w:r>
-        <w:rPr>
-          <w:lang w:val="en-ZA"/>
-        </w:rPr>
-        <w:t xml:space="preserve">  When I want to feel </w:t>
-      </w:r>
-      <w:proofErr w:type="gramStart"/>
-      <w:r>
-        <w:rPr>
-          <w:lang w:val="en-ZA"/>
-        </w:rPr>
-        <w:t>good</w:t>
-      </w:r>
-      <w:proofErr w:type="gramEnd"/>
-      <w:r>
-        <w:rPr>
-          <w:lang w:val="en-ZA"/>
-        </w:rPr>
-        <w:t xml:space="preserve"> and I'm not much bothered what damage it does.</w:t>
+        <w:t xml:space="preserve">  When I feel bad and I immediately want the bad feeling to go away</w:t>
+      </w:r>
+    </w:p>
+    <w:p>
+      <w:pPr>
+        <w:rPr>
+          <w:lang w:val="en-ZA"/>
+        </w:rPr>
+      </w:pPr>
+      <w:r>
+        <w:rPr>
+          <w:lang w:val="en-ZA"/>
+        </w:rPr>
+        <w:t xml:space="preserve">  When I want to feel good and I'm not much bothered what damage it does.</w:t>
       </w:r>
     </w:p>
     <w:p>
@@ -1515,6 +1518,7 @@
         <w:rPr>
           <w:lang w:val="en-ZA"/>
         </w:rPr>
+        <w:lastRenderedPageBreak/>
         <w:t>These are the six basic emotions and what I realised is that we can experience all of them whenever we do something creative.</w:t>
       </w:r>
       <w:r>
@@ -1592,7 +1596,19 @@
         <w:rPr>
           <w:lang w:val="en-ZA"/>
         </w:rPr>
-        <w:t>The heroine’s journey</w:t>
+        <w:t>The he</w:t>
+      </w:r>
+      <w:r>
+        <w:rPr>
+          <w:lang w:val="en-ZA"/>
+        </w:rPr>
+        <w:t>ro</w:t>
+      </w:r>
+      <w:r>
+        <w:rPr>
+          <w:lang w:val="en-ZA"/>
+        </w:rPr>
+        <w:t>’s journey</w:t>
       </w:r>
     </w:p>
     <w:p>
@@ -1613,7 +1629,6 @@
         <w:rPr>
           <w:lang w:val="en-ZA"/>
         </w:rPr>
-        <w:lastRenderedPageBreak/>
         <w:t>Abandoned Quests</w:t>
       </w:r>
     </w:p>
@@ -1675,21 +1690,7 @@
         <w:rPr>
           <w:lang w:val="en-ZA"/>
         </w:rPr>
-        <w:t xml:space="preserve">OK, let’s give you an example. Imagine this is an improv show and there are four of us on the stage and we ask for a location for a scene. And the scene is on a sailing ship. One of the improvisers has a good idea and puts a pretend telescope to their eye and says “Look! A pirate </w:t>
-      </w:r>
-      <w:proofErr w:type="gramStart"/>
-      <w:r>
-        <w:rPr>
-          <w:lang w:val="en-ZA"/>
-        </w:rPr>
-        <w:t>ship</w:t>
-      </w:r>
-      <w:proofErr w:type="gramEnd"/>
-      <w:r>
-        <w:rPr>
-          <w:lang w:val="en-ZA"/>
-        </w:rPr>
-        <w:t xml:space="preserve">!” </w:t>
+        <w:t xml:space="preserve">OK, let’s give you an example. Imagine this is an improv show and there are four of us on the stage and we ask for a location for a scene. And the scene is on a sailing ship. One of the improvisers has a good idea and puts a pretend telescope to their eye and says “Look! A pirate ship!” </w:t>
       </w:r>
     </w:p>
     <w:p>
@@ -1827,8 +1828,15 @@
         <w:rPr>
           <w:lang w:val="en-ZA"/>
         </w:rPr>
+        <w:lastRenderedPageBreak/>
         <w:t>Get up and do the thing that you want to do every day.</w:t>
       </w:r>
+      <w:r>
+        <w:rPr>
+          <w:lang w:val="en-ZA"/>
+        </w:rPr>
+        <w:t xml:space="preserve"> That move the quest forward.</w:t>
+      </w:r>
     </w:p>
     <w:p>
       <w:pPr>
@@ -1900,7 +1908,6 @@
         <w:rPr>
           <w:lang w:val="en-ZA"/>
         </w:rPr>
-        <w:lastRenderedPageBreak/>
         <w:t>Second Circle</w:t>
       </w:r>
     </w:p>
@@ -2039,6 +2046,25 @@
         <w:rPr>
           <w:lang w:val="en-ZA"/>
         </w:rPr>
+        <w:t xml:space="preserve">Creativity is about being in second circle with the biscuit! </w:t>
+      </w:r>
+      <w:r>
+        <w:rPr>
+          <w:lang w:val="en-ZA"/>
+        </w:rPr>
+        <w:t>It’s about the give and take of discussion, with what you’re making and with it’s reception.</w:t>
+      </w:r>
+    </w:p>
+    <w:p>
+      <w:pPr>
+        <w:rPr>
+          <w:lang w:val="en-ZA"/>
+        </w:rPr>
+      </w:pPr>
+      <w:r>
+        <w:rPr>
+          <w:lang w:val="en-ZA"/>
+        </w:rPr>
         <w:t>But this is what I realised. I realised that I can’t be in second circle all day.</w:t>
       </w:r>
       <w:r>
@@ -2050,13 +2076,6 @@
     </w:p>
     <w:p>
       <w:pPr>
-        <w:rPr>
-          <w:lang w:val="en-ZA"/>
-        </w:rPr>
-      </w:pPr>
-    </w:p>
-    <w:p>
-      <w:pPr>
         <w:pStyle w:val="Heading3"/>
         <w:rPr>
           <w:lang w:val="en-ZA"/>
@@ -2079,7 +2098,26 @@
         <w:rPr>
           <w:lang w:val="en-ZA"/>
         </w:rPr>
-        <w:t>There’s another really stupid thing that you can do to fuck up your own efforts.</w:t>
+        <w:t xml:space="preserve">It’s interesting, that as I say this, I think that it sounds so feeble. You can only do this for an hour a day? Why not 2 hours, why not 12 hours? You could probably get by on about 4 hours sleep couldn’t you? </w:t>
+      </w:r>
+    </w:p>
+    <w:p>
+      <w:pPr>
+        <w:rPr>
+          <w:lang w:val="en-ZA"/>
+        </w:rPr>
+      </w:pPr>
+      <w:r>
+        <w:rPr>
+          <w:lang w:val="en-ZA"/>
+        </w:rPr>
+        <w:t xml:space="preserve">This is a really </w:t>
+      </w:r>
+      <w:r>
+        <w:rPr>
+          <w:lang w:val="en-ZA"/>
+        </w:rPr>
+        <w:t>stupid thing that you can do to fuck up your own efforts.</w:t>
       </w:r>
       <w:r>
         <w:rPr>
@@ -2098,7 +2136,36 @@
         <w:rPr>
           <w:lang w:val="en-ZA"/>
         </w:rPr>
-        <w:t>Did you ever think that setting yourself ridiculous goals might be your own way of scrubbing the decks (Oh my God! This is another revelation that I had earlier that I’m pretending to have right now!).</w:t>
+        <w:t>Did you ever think that setting yourself ridiculous goals might be your own way of scrubbing the decks (</w:t>
+      </w:r>
+      <w:r>
+        <w:rPr>
+          <w:b/>
+          <w:bCs/>
+          <w:i/>
+          <w:iCs/>
+          <w:lang w:val="en-ZA"/>
+        </w:rPr>
+        <w:t>Oh my God! This is another revelation that I had earlier that I’m pretending to have right now!</w:t>
+      </w:r>
+      <w:r>
+        <w:rPr>
+          <w:lang w:val="en-ZA"/>
+        </w:rPr>
+        <w:t>).</w:t>
+      </w:r>
+      <w:r>
+        <w:rPr>
+          <w:lang w:val="en-ZA"/>
+        </w:rPr>
+        <w:br/>
+      </w:r>
+      <w:r>
+        <w:rPr>
+          <w:lang w:val="en-ZA"/>
+        </w:rPr>
+        <w:br/>
+        <w:t>This is a really sneaky one.</w:t>
       </w:r>
     </w:p>
     <w:p>
@@ -2112,6 +2179,7 @@
         <w:rPr>
           <w:lang w:val="en-ZA"/>
         </w:rPr>
+        <w:lastRenderedPageBreak/>
         <w:t>Know your power</w:t>
       </w:r>
     </w:p>
@@ -2138,21 +2206,7 @@
         <w:rPr>
           <w:lang w:val="en-ZA"/>
         </w:rPr>
-        <w:t xml:space="preserve">It's the amount of work you do </w:t>
-      </w:r>
-      <w:proofErr w:type="gramStart"/>
-      <w:r>
-        <w:rPr>
-          <w:lang w:val="en-ZA"/>
-        </w:rPr>
-        <w:t>divided</w:t>
-      </w:r>
-      <w:proofErr w:type="gramEnd"/>
-      <w:r>
-        <w:rPr>
-          <w:lang w:val="en-ZA"/>
-        </w:rPr>
-        <w:t xml:space="preserve"> by time. </w:t>
+        <w:t xml:space="preserve">It's the amount of work you do divided by time. </w:t>
       </w:r>
       <w:r>
         <w:rPr>
@@ -2198,7 +2252,6 @@
         <w:rPr>
           <w:lang w:val="en-ZA"/>
         </w:rPr>
-        <w:lastRenderedPageBreak/>
         <w:t>Understand that sooner or later, someone has to say fuck it!</w:t>
       </w:r>
     </w:p>
@@ -2377,6 +2430,7 @@
         <w:rPr>
           <w:lang w:val="en-ZA"/>
         </w:rPr>
+        <w:lastRenderedPageBreak/>
         <w:t>Why me</w:t>
       </w:r>
     </w:p>
@@ -2457,15 +2511,7 @@
     </w:p>
     <w:p>
       <w:r>
-        <w:t xml:space="preserve">I wrote a book about project management </w:t>
-      </w:r>
-      <w:proofErr w:type="gramStart"/>
-      <w:r>
-        <w:t>-  because</w:t>
-      </w:r>
-      <w:proofErr w:type="gramEnd"/>
-      <w:r>
-        <w:t xml:space="preserve"> that’s something I’d been doing for the last fifteen years.</w:t>
+        <w:t>I wrote a book about project management -  because that’s something I’d been doing for the last fifteen years.</w:t>
       </w:r>
     </w:p>
     <w:p>
@@ -2481,43 +2527,107 @@
         <w:pStyle w:val="Heading2"/>
       </w:pPr>
       <w:r>
+        <w:t>Emotional work</w:t>
+      </w:r>
+    </w:p>
+    <w:p>
+      <w:r>
+        <w:t>Anger</w:t>
+      </w:r>
+    </w:p>
+    <w:p>
+      <w:r>
+        <w:t>Fear</w:t>
+      </w:r>
+    </w:p>
+    <w:p>
+      <w:r>
+        <w:t>Surprise</w:t>
+      </w:r>
+    </w:p>
+    <w:p>
+      <w:r>
+        <w:t>Disgust</w:t>
+      </w:r>
+    </w:p>
+    <w:p>
+      <w:r>
+        <w:t>Happiness</w:t>
+      </w:r>
+    </w:p>
+    <w:p>
+      <w:r>
+        <w:t>Sadness</w:t>
+      </w:r>
+    </w:p>
+    <w:p>
+      <w:r>
+        <w:t>What other emotions? Shame, embarrassment, guilt – any positive ones? Pride? Satisfaction?</w:t>
+      </w:r>
+    </w:p>
+    <w:p>
+      <w:pPr>
+        <w:pStyle w:val="Heading2"/>
+      </w:pPr>
+      <w:r>
+        <w:t>The heroes Journey and Abandoned Quests</w:t>
+      </w:r>
+    </w:p>
+    <w:p>
+      <w:r>
+        <w:t>Why do we abandon quests</w:t>
+      </w:r>
+      <w:r>
+        <w:t>?</w:t>
+      </w:r>
+    </w:p>
+    <w:p/>
+    <w:p>
+      <w:r>
+        <w:t>We don’t expect the emotions that come from doing things. We don’t expect the texture of real quests.</w:t>
+      </w:r>
+    </w:p>
+    <w:p>
+      <w:r>
+        <w:t>Why does it feel so bad to pick up an abandoned quest?</w:t>
+      </w:r>
+    </w:p>
+    <w:p>
+      <w:pPr>
+        <w:pStyle w:val="Heading2"/>
+      </w:pPr>
+      <w:r>
+        <w:t>Agreed activity</w:t>
+      </w:r>
+    </w:p>
+    <w:p>
+      <w:pPr>
+        <w:pStyle w:val="Heading2"/>
+      </w:pPr>
+      <w:r>
+        <w:t>Monkey</w:t>
+      </w:r>
+      <w:r>
+        <w:t xml:space="preserve"> Mind</w:t>
+      </w:r>
+    </w:p>
+    <w:p>
+      <w:r>
+        <w:t>This is the difference between the biscuit tin and the biscuit.</w:t>
+      </w:r>
+    </w:p>
+    <w:p>
+      <w:pPr>
+        <w:pStyle w:val="Heading3"/>
+      </w:pPr>
+      <w:r>
         <w:lastRenderedPageBreak/>
-        <w:t>Emotional work</w:t>
-      </w:r>
-    </w:p>
-    <w:p>
-      <w:r>
-        <w:t>Anger</w:t>
-      </w:r>
-    </w:p>
-    <w:p>
-      <w:r>
-        <w:t>Fear</w:t>
-      </w:r>
-    </w:p>
-    <w:p>
-      <w:r>
-        <w:t>Surprise</w:t>
-      </w:r>
-    </w:p>
-    <w:p>
-      <w:r>
-        <w:t>Disgust</w:t>
-      </w:r>
-    </w:p>
-    <w:p>
-      <w:r>
-        <w:t>Happiness</w:t>
-      </w:r>
-    </w:p>
-    <w:p>
-      <w:r>
-        <w:t>Sadness</w:t>
-      </w:r>
-    </w:p>
-    <w:p>
-      <w:r>
-        <w:t>What other emotions? Shame, embarrassment, guilt – any positive ones? Pride? Satisfaction?</w:t>
+        <w:t>Know your own power</w:t>
+      </w:r>
+    </w:p>
+    <w:p>
+      <w:r>
+        <w:t>And because of that that – I had a realisation</w:t>
       </w:r>
     </w:p>
     <w:p>
@@ -2525,26 +2635,32 @@
         <w:pStyle w:val="Heading2"/>
       </w:pPr>
       <w:r>
-        <w:t>The heroes Journey and Abandoned Quests</w:t>
-      </w:r>
-    </w:p>
-    <w:p>
-      <w:r>
-        <w:t>Why do we abandon quests</w:t>
-      </w:r>
-      <w:r>
-        <w:t>?</w:t>
-      </w:r>
-    </w:p>
-    <w:p/>
-    <w:p>
-      <w:r>
-        <w:t>We don’t expect the emotions that come from doing things. We don’t expect the texture of real quests.</w:t>
-      </w:r>
-    </w:p>
-    <w:p>
-      <w:r>
-        <w:t>Why does it feel so bad to pick up an abandoned quest?</w:t>
+        <w:t>Second Circle</w:t>
+      </w:r>
+    </w:p>
+    <w:p>
+      <w:r>
+        <w:t>Remain on good terms with what comes – Zen in the Art of Archery.</w:t>
+      </w:r>
+    </w:p>
+    <w:p>
+      <w:r>
+        <w:t>But…</w:t>
+      </w:r>
+    </w:p>
+    <w:p>
+      <w:r>
+        <w:t>Look at all that great creative advice, Becoming a writer, writing down the bones the artists way – it’s all great advice, but…</w:t>
+      </w:r>
+    </w:p>
+    <w:p>
+      <w:r>
+        <w:t>Somehow, sometimes you have to get into second circle – this is “Showing up.”</w:t>
+      </w:r>
+    </w:p>
+    <w:p>
+      <w:r>
+        <w:t>And somehow, sometimes, you have to say Fuck it!</w:t>
       </w:r>
     </w:p>
     <w:p>
@@ -2552,99 +2668,12 @@
         <w:pStyle w:val="Heading2"/>
       </w:pPr>
       <w:r>
-        <w:t>Agreed activity</w:t>
-      </w:r>
-    </w:p>
-    <w:p>
-      <w:pPr>
-        <w:pStyle w:val="Heading2"/>
-      </w:pPr>
-      <w:r>
-        <w:t>Monkey</w:t>
-      </w:r>
-      <w:r>
-        <w:t xml:space="preserve"> Mind</w:t>
-      </w:r>
-    </w:p>
-    <w:p>
-      <w:r>
-        <w:t>This is the difference between the biscuit tin and the biscuit.</w:t>
-      </w:r>
-    </w:p>
-    <w:p>
-      <w:pPr>
-        <w:pStyle w:val="Heading3"/>
-      </w:pPr>
-      <w:r>
-        <w:t>Know your own power</w:t>
-      </w:r>
-    </w:p>
-    <w:p>
-      <w:r>
-        <w:t>And because of that that – I had a realisation</w:t>
-      </w:r>
-    </w:p>
-    <w:p>
-      <w:pPr>
-        <w:pStyle w:val="Heading2"/>
-      </w:pPr>
-      <w:r>
-        <w:t>Second Circle</w:t>
-      </w:r>
-    </w:p>
-    <w:p>
-      <w:r>
-        <w:t>Remain on good terms with what comes – Zen in the Art of Archery.</w:t>
-      </w:r>
-    </w:p>
-    <w:p>
-      <w:r>
-        <w:t>But…</w:t>
-      </w:r>
-    </w:p>
-    <w:p>
-      <w:r>
-        <w:t xml:space="preserve">Look at all that great creative advice, </w:t>
-      </w:r>
-      <w:proofErr w:type="gramStart"/>
-      <w:r>
-        <w:t>Becoming</w:t>
-      </w:r>
-      <w:proofErr w:type="gramEnd"/>
-      <w:r>
-        <w:t xml:space="preserve"> a writer, writing down the bones the artists way – it’s all great advice, but…</w:t>
-      </w:r>
-    </w:p>
-    <w:p>
-      <w:r>
-        <w:t>Somehow, sometimes you have to get into second circle – this is “Showing up.”</w:t>
-      </w:r>
-    </w:p>
-    <w:p>
-      <w:r>
-        <w:t>And somehow, sometimes, you have to say Fuck it!</w:t>
-      </w:r>
-    </w:p>
-    <w:p>
-      <w:pPr>
-        <w:pStyle w:val="Heading2"/>
-      </w:pPr>
-      <w:r>
-        <w:lastRenderedPageBreak/>
         <w:t>Hesitation, Frustration, Impatience, FUCK IT!</w:t>
       </w:r>
     </w:p>
     <w:p>
       <w:r>
-        <w:t xml:space="preserve">Sooner or later, someone has to </w:t>
-      </w:r>
-      <w:proofErr w:type="gramStart"/>
-      <w:r>
-        <w:t>say</w:t>
-      </w:r>
-      <w:proofErr w:type="gramEnd"/>
-      <w:r>
-        <w:t xml:space="preserve"> “Fuck it!”</w:t>
+        <w:t>Sooner or later, someone has to say “Fuck it!”</w:t>
       </w:r>
     </w:p>
     <w:p>

</xml_diff>